<commit_message>
Acta de Constitución completa
</commit_message>
<xml_diff>
--- a/4.1.Acta-de-constitución (1).docx
+++ b/4.1.Acta-de-constitución (1).docx
@@ -1,11 +1,12 @@
 
 <file path=word/document.xml><?xml version="1.0" encoding="utf-8"?>
-<w:document xmlns:wpc="http://schemas.microsoft.com/office/word/2010/wordprocessingCanvas" xmlns:cx="http://schemas.microsoft.com/office/drawing/2014/chartex" xmlns:cx1="http://schemas.microsoft.com/office/drawing/2015/9/8/chartex" xmlns:cx2="http://schemas.microsoft.com/office/drawing/2015/10/21/chartex" xmlns:cx3="http://schemas.microsoft.com/office/drawing/2016/5/9/chartex" xmlns:cx4="http://schemas.microsoft.com/office/drawing/2016/5/10/chartex" xmlns:cx5="http://schemas.microsoft.com/office/drawing/2016/5/11/chartex" xmlns:cx6="http://schemas.microsoft.com/office/drawing/2016/5/12/chartex" xmlns:cx7="http://schemas.microsoft.com/office/drawing/2016/5/13/chartex" xmlns:cx8="http://schemas.microsoft.com/office/drawing/2016/5/14/chartex" xmlns:mc="http://schemas.openxmlformats.org/markup-compatibility/2006" xmlns:aink="http://schemas.microsoft.com/office/drawing/2016/ink" xmlns:am3d="http://schemas.microsoft.com/office/drawing/2017/model3d" xmlns:o="urn:schemas-microsoft-com:office:office" xmlns:r="http://schemas.openxmlformats.org/officeDocument/2006/relationships" xmlns:m="http://schemas.openxmlformats.org/officeDocument/2006/math" xmlns:v="urn:schemas-microsoft-com:vml" xmlns:wp14="http://schemas.microsoft.com/office/word/2010/wordprocessingDrawing" xmlns:wp="http://schemas.openxmlformats.org/drawingml/2006/wordprocessingDrawing" xmlns:w10="urn:schemas-microsoft-com:office:word" xmlns:w="http://schemas.openxmlformats.org/wordprocessingml/2006/main" xmlns:w14="http://schemas.microsoft.com/office/word/2010/wordml" xmlns:w15="http://schemas.microsoft.com/office/word/2012/wordml" xmlns:w16cex="http://schemas.microsoft.com/office/word/2018/wordml/cex" xmlns:w16cid="http://schemas.microsoft.com/office/word/2016/wordml/cid" xmlns:w16="http://schemas.microsoft.com/office/word/2018/wordml" xmlns:w16sdtdh="http://schemas.microsoft.com/office/word/2020/wordml/sdtdatahash" xmlns:w16se="http://schemas.microsoft.com/office/word/2015/wordml/symex" xmlns:wpg="http://schemas.microsoft.com/office/word/2010/wordprocessingGroup" xmlns:wpi="http://schemas.microsoft.com/office/word/2010/wordprocessingInk" xmlns:wne="http://schemas.microsoft.com/office/word/2006/wordml" xmlns:wps="http://schemas.microsoft.com/office/word/2010/wordprocessingShape" mc:Ignorable="w14 w15 w16se w16cid w16 w16cex w16sdtdh wp14">
+<w:document xmlns:wpc="http://schemas.microsoft.com/office/word/2010/wordprocessingCanvas" xmlns:cx="http://schemas.microsoft.com/office/drawing/2014/chartex" xmlns:cx1="http://schemas.microsoft.com/office/drawing/2015/9/8/chartex" xmlns:cx2="http://schemas.microsoft.com/office/drawing/2015/10/21/chartex" xmlns:cx3="http://schemas.microsoft.com/office/drawing/2016/5/9/chartex" xmlns:cx4="http://schemas.microsoft.com/office/drawing/2016/5/10/chartex" xmlns:cx5="http://schemas.microsoft.com/office/drawing/2016/5/11/chartex" xmlns:cx6="http://schemas.microsoft.com/office/drawing/2016/5/12/chartex" xmlns:cx7="http://schemas.microsoft.com/office/drawing/2016/5/13/chartex" xmlns:cx8="http://schemas.microsoft.com/office/drawing/2016/5/14/chartex" xmlns:mc="http://schemas.openxmlformats.org/markup-compatibility/2006" xmlns:aink="http://schemas.microsoft.com/office/drawing/2016/ink" xmlns:am3d="http://schemas.microsoft.com/office/drawing/2017/model3d" xmlns:o="urn:schemas-microsoft-com:office:office" xmlns:oel="http://schemas.microsoft.com/office/2019/extlst" xmlns:r="http://schemas.openxmlformats.org/officeDocument/2006/relationships" xmlns:m="http://schemas.openxmlformats.org/officeDocument/2006/math" xmlns:v="urn:schemas-microsoft-com:vml" xmlns:wp14="http://schemas.microsoft.com/office/word/2010/wordprocessingDrawing" xmlns:wp="http://schemas.openxmlformats.org/drawingml/2006/wordprocessingDrawing" xmlns:w10="urn:schemas-microsoft-com:office:word" xmlns:w="http://schemas.openxmlformats.org/wordprocessingml/2006/main" xmlns:w14="http://schemas.microsoft.com/office/word/2010/wordml" xmlns:w15="http://schemas.microsoft.com/office/word/2012/wordml" xmlns:w16cex="http://schemas.microsoft.com/office/word/2018/wordml/cex" xmlns:w16cid="http://schemas.microsoft.com/office/word/2016/wordml/cid" xmlns:w16="http://schemas.microsoft.com/office/word/2018/wordml" xmlns:w16du="http://schemas.microsoft.com/office/word/2023/wordml/word16du" xmlns:w16sdtdh="http://schemas.microsoft.com/office/word/2020/wordml/sdtdatahash" xmlns:w16se="http://schemas.microsoft.com/office/word/2015/wordml/symex" xmlns:wpg="http://schemas.microsoft.com/office/word/2010/wordprocessingGroup" xmlns:wpi="http://schemas.microsoft.com/office/word/2010/wordprocessingInk" xmlns:wne="http://schemas.microsoft.com/office/word/2006/wordml" xmlns:wps="http://schemas.microsoft.com/office/word/2010/wordprocessingShape" mc:Ignorable="w14 w15 w16se w16cid w16 w16cex w16sdtdh w16du wp14">
   <w:body>
     <w:p>
       <w:pPr>
         <w:spacing w:before="148"/>
         <w:ind w:left="271" w:right="3383" w:hanging="50"/>
+        <w:jc w:val="both"/>
         <w:rPr>
           <w:i/>
         </w:rPr>
@@ -164,6 +165,7 @@
     <w:p>
       <w:pPr>
         <w:pStyle w:val="Ttulo"/>
+        <w:jc w:val="both"/>
       </w:pPr>
       <w:r>
         <w:t>ACTA</w:t>
@@ -245,6 +247,7 @@
               <w:pStyle w:val="TableParagraph"/>
               <w:spacing w:before="0"/>
               <w:ind w:left="0"/>
+              <w:jc w:val="both"/>
               <w:rPr>
                 <w:i/>
                 <w:sz w:val="20"/>
@@ -315,6 +318,7 @@
               <w:pStyle w:val="TableParagraph"/>
               <w:spacing w:before="0" w:line="243" w:lineRule="exact"/>
               <w:ind w:left="96"/>
+              <w:jc w:val="both"/>
               <w:rPr>
                 <w:sz w:val="20"/>
               </w:rPr>
@@ -343,6 +347,7 @@
           </w:tcPr>
           <w:p>
             <w:pPr>
+              <w:jc w:val="both"/>
               <w:rPr>
                 <w:sz w:val="2"/>
                 <w:szCs w:val="2"/>
@@ -359,6 +364,7 @@
               <w:pStyle w:val="TableParagraph"/>
               <w:spacing w:before="0" w:line="243" w:lineRule="exact"/>
               <w:ind w:left="96"/>
+              <w:jc w:val="both"/>
               <w:rPr>
                 <w:sz w:val="20"/>
               </w:rPr>
@@ -413,6 +419,7 @@
           </w:tcPr>
           <w:p>
             <w:pPr>
+              <w:jc w:val="both"/>
               <w:rPr>
                 <w:sz w:val="2"/>
                 <w:szCs w:val="2"/>
@@ -429,6 +436,7 @@
               <w:pStyle w:val="TableParagraph"/>
               <w:spacing w:before="0" w:line="243" w:lineRule="exact"/>
               <w:ind w:left="96"/>
+              <w:jc w:val="both"/>
               <w:rPr>
                 <w:sz w:val="20"/>
               </w:rPr>
@@ -476,6 +484,7 @@
           </w:tcPr>
           <w:p>
             <w:pPr>
+              <w:jc w:val="both"/>
               <w:rPr>
                 <w:sz w:val="2"/>
                 <w:szCs w:val="2"/>
@@ -492,6 +501,7 @@
               <w:pStyle w:val="TableParagraph"/>
               <w:spacing w:before="0" w:line="243" w:lineRule="exact"/>
               <w:ind w:left="96"/>
+              <w:jc w:val="both"/>
               <w:rPr>
                 <w:spacing w:val="-2"/>
                 <w:sz w:val="20"/>
@@ -510,6 +520,7 @@
               <w:pStyle w:val="TableParagraph"/>
               <w:spacing w:before="0" w:line="243" w:lineRule="exact"/>
               <w:ind w:left="96"/>
+              <w:jc w:val="both"/>
               <w:rPr>
                 <w:spacing w:val="-2"/>
                 <w:sz w:val="20"/>
@@ -528,6 +539,7 @@
               <w:pStyle w:val="TableParagraph"/>
               <w:spacing w:before="0" w:line="243" w:lineRule="exact"/>
               <w:ind w:left="96"/>
+              <w:jc w:val="both"/>
               <w:rPr>
                 <w:spacing w:val="-2"/>
                 <w:sz w:val="20"/>
@@ -576,6 +588,7 @@
               <w:pStyle w:val="TableParagraph"/>
               <w:spacing w:before="0" w:line="243" w:lineRule="exact"/>
               <w:ind w:left="96"/>
+              <w:jc w:val="both"/>
               <w:rPr>
                 <w:spacing w:val="-2"/>
                 <w:sz w:val="20"/>
@@ -594,6 +607,7 @@
               <w:pStyle w:val="TableParagraph"/>
               <w:spacing w:before="0" w:line="243" w:lineRule="exact"/>
               <w:ind w:left="96"/>
+              <w:jc w:val="both"/>
               <w:rPr>
                 <w:sz w:val="20"/>
               </w:rPr>
@@ -622,6 +636,7 @@
           </w:tcPr>
           <w:p>
             <w:pPr>
+              <w:jc w:val="both"/>
               <w:rPr>
                 <w:sz w:val="2"/>
                 <w:szCs w:val="2"/>
@@ -638,6 +653,7 @@
               <w:pStyle w:val="TableParagraph"/>
               <w:spacing w:before="0" w:line="243" w:lineRule="exact"/>
               <w:ind w:left="96"/>
+              <w:jc w:val="both"/>
               <w:rPr>
                 <w:spacing w:val="-2"/>
                 <w:sz w:val="20"/>
@@ -656,6 +672,7 @@
               <w:pStyle w:val="TableParagraph"/>
               <w:spacing w:before="0" w:line="243" w:lineRule="exact"/>
               <w:ind w:left="96"/>
+              <w:jc w:val="both"/>
               <w:rPr>
                 <w:sz w:val="20"/>
               </w:rPr>
@@ -666,6 +683,7 @@
     </w:tbl>
     <w:p>
       <w:pPr>
+        <w:jc w:val="both"/>
         <w:rPr>
           <w:b/>
           <w:sz w:val="20"/>
@@ -675,6 +693,7 @@
     <w:p>
       <w:pPr>
         <w:spacing w:before="20" w:after="1"/>
+        <w:jc w:val="both"/>
         <w:rPr>
           <w:b/>
           <w:sz w:val="20"/>
@@ -711,6 +730,7 @@
           <w:p>
             <w:pPr>
               <w:pStyle w:val="TableParagraph"/>
+              <w:jc w:val="both"/>
               <w:rPr>
                 <w:bCs/>
                 <w:iCs/>
@@ -844,6 +864,7 @@
           <w:p>
             <w:pPr>
               <w:pStyle w:val="TableParagraph"/>
+              <w:jc w:val="both"/>
               <w:rPr>
                 <w:bCs/>
                 <w:iCs/>
@@ -856,28 +877,32 @@
                 <w:iCs/>
                 <w:sz w:val="24"/>
               </w:rPr>
-              <w:t xml:space="preserve">El proyecto "Sistema de Gestión para Hotel y Eventos" se enfoca en desarrollar un software integral para un hotel </w:t>
-            </w:r>
-            <w:r>
+              <w:t>El proyecto "Sistema de Gestión para Hotel y Eventos" se enfoca en desarrollar un software integral para un hotel que no solo ofrece servicios de hospedaje, sino que también organiza eventos. El objetivo es optimizar la gestión diaria desde la reserva de habitaciones hasta la planificación y ejecución de eventos, mejorando así la experiencia tanto para clientes como para el personal.</w:t>
+            </w:r>
+          </w:p>
+          <w:p>
+            <w:pPr>
+              <w:pStyle w:val="TableParagraph"/>
+              <w:jc w:val="both"/>
               <w:rPr>
                 <w:bCs/>
                 <w:iCs/>
                 <w:sz w:val="24"/>
               </w:rPr>
-              <w:t>que no solo ofrece servicios de hospedaje, sino que también organiza eventos. El objetivo es optimizar la gestión diaria desde la reserva de habitaciones hasta la planificación y ejecución de eventos, mejorando así la experiencia tanto para clientes como p</w:t>
-            </w:r>
+            </w:pPr>
             <w:r>
               <w:rPr>
                 <w:bCs/>
                 <w:iCs/>
                 <w:sz w:val="24"/>
               </w:rPr>
-              <w:t>ara el personal.</w:t>
-            </w:r>
-          </w:p>
-          <w:p>
-            <w:pPr>
-              <w:pStyle w:val="TableParagraph"/>
+              <w:t>El equipo del proyecto incluye al administrador del hotel, el encargado de eventos, el personal de recepción y el equipo de desarrollo de software. Cada miembro desempeñará roles específicos para garantizar el éxito del proyecto.</w:t>
+            </w:r>
+          </w:p>
+          <w:p>
+            <w:pPr>
+              <w:pStyle w:val="TableParagraph"/>
+              <w:jc w:val="both"/>
               <w:rPr>
                 <w:bCs/>
                 <w:iCs/>
@@ -890,124 +915,68 @@
                 <w:iCs/>
                 <w:sz w:val="24"/>
               </w:rPr>
-              <w:t>El equipo del proyecto incluye al administrador del hotel, el encargado de eventos, el personal de recepción y el equipo de desarrollo de software. Cada miembro desempeñará roles específicos para garantizar el éxito del proyecto.</w:t>
-            </w:r>
-          </w:p>
-          <w:p>
-            <w:pPr>
-              <w:pStyle w:val="TableParagraph"/>
+              <w:t xml:space="preserve">Se utilizará la metodología RUP (Proceso Unificado de </w:t>
+            </w:r>
+            <w:proofErr w:type="spellStart"/>
+            <w:r>
               <w:rPr>
                 <w:bCs/>
                 <w:iCs/>
                 <w:sz w:val="24"/>
               </w:rPr>
-            </w:pPr>
+              <w:t>Rational</w:t>
+            </w:r>
+            <w:proofErr w:type="spellEnd"/>
             <w:r>
               <w:rPr>
                 <w:bCs/>
                 <w:iCs/>
                 <w:sz w:val="24"/>
               </w:rPr>
-              <w:t>Se utiliz</w:t>
-            </w:r>
+              <w:t xml:space="preserve">) como marco de trabajo para el desarrollo del software. Esto implicará una planificación detallada, iterativa y flexible, adaptada a las necesidades cambiantes del hotel y sus eventos. Se seguirán las fases de inicio, elaboración, construcción, transición y seguimiento y mantenimiento, con énfasis en la comunicación constante con los </w:t>
+            </w:r>
+            <w:proofErr w:type="spellStart"/>
             <w:r>
               <w:rPr>
                 <w:bCs/>
                 <w:iCs/>
                 <w:sz w:val="24"/>
               </w:rPr>
-              <w:t xml:space="preserve">ará la metodología RUP (Proceso Unificado de </w:t>
-            </w:r>
-            <w:proofErr w:type="spellStart"/>
+              <w:t>stakeholders</w:t>
+            </w:r>
+            <w:proofErr w:type="spellEnd"/>
             <w:r>
               <w:rPr>
                 <w:bCs/>
                 <w:iCs/>
                 <w:sz w:val="24"/>
               </w:rPr>
-              <w:t>Rational</w:t>
-            </w:r>
-            <w:proofErr w:type="spellEnd"/>
-            <w:r>
+              <w:t xml:space="preserve"> y la adaptabilidad a los cambios.</w:t>
+            </w:r>
+          </w:p>
+          <w:p>
+            <w:pPr>
+              <w:pStyle w:val="TableParagraph"/>
+              <w:jc w:val="both"/>
               <w:rPr>
                 <w:bCs/>
                 <w:iCs/>
                 <w:sz w:val="24"/>
               </w:rPr>
-              <w:t>) como marco de trabajo para el desarrollo del software. Esto implicará una planificación detallada, iterativa y flexible, adaptada a las necesidades cambiantes del hotel y sus eventos. Se seguirán las f</w:t>
-            </w:r>
+            </w:pPr>
             <w:r>
               <w:rPr>
                 <w:bCs/>
                 <w:iCs/>
                 <w:sz w:val="24"/>
               </w:rPr>
-              <w:t xml:space="preserve">ases de inicio, elaboración, construcción, transición y seguimiento y mantenimiento, con énfasis en la comunicación constante con los </w:t>
-            </w:r>
-            <w:proofErr w:type="spellStart"/>
-            <w:r>
-              <w:rPr>
-                <w:bCs/>
-                <w:iCs/>
-                <w:sz w:val="24"/>
-              </w:rPr>
-              <w:t>stakeholders</w:t>
-            </w:r>
-            <w:proofErr w:type="spellEnd"/>
-            <w:r>
-              <w:rPr>
-                <w:bCs/>
-                <w:iCs/>
-                <w:sz w:val="24"/>
-              </w:rPr>
-              <w:t xml:space="preserve"> y la adaptabilidad a los cambios.</w:t>
-            </w:r>
-          </w:p>
-          <w:p>
-            <w:pPr>
-              <w:pStyle w:val="TableParagraph"/>
-              <w:rPr>
-                <w:bCs/>
-                <w:iCs/>
-                <w:sz w:val="24"/>
-              </w:rPr>
-            </w:pPr>
-            <w:r>
-              <w:rPr>
-                <w:bCs/>
-                <w:iCs/>
-                <w:sz w:val="24"/>
-              </w:rPr>
-              <w:t xml:space="preserve">El proyecto está programado para comenzar en mayo de 2024, tan pronto como </w:t>
-            </w:r>
-            <w:r>
-              <w:rPr>
-                <w:bCs/>
-                <w:iCs/>
-                <w:sz w:val="24"/>
-              </w:rPr>
-              <w:t>se autorice este documento. Se ha establecido que tendrá una duración hasta finales de año, lo que permitirá cumplir con los objetivos y entregables definidos dentro de ese período de tiempo. Se asignarán hitos y plazos específicos para cada fase del proye</w:t>
-            </w:r>
-            <w:r>
-              <w:rPr>
-                <w:bCs/>
-                <w:iCs/>
-                <w:sz w:val="24"/>
-              </w:rPr>
-              <w:t xml:space="preserve">cto, asegurando un progreso constante y una finalización oportuna. El desarrollo del software se llevará a cabo tanto en el entorno de desarrollo del equipo como en el entorno de producción del hotel. Se establecerán procesos para la colaboración efectiva </w:t>
-            </w:r>
-            <w:r>
-              <w:rPr>
-                <w:bCs/>
-                <w:iCs/>
-                <w:sz w:val="24"/>
-              </w:rPr>
-              <w:t>entre el equipo de desarrollo y el personal del hotel, asegurando una implementación exitosa y una transición sin problemas.</w:t>
-            </w:r>
-          </w:p>
-          <w:p>
-            <w:pPr>
-              <w:pStyle w:val="TableParagraph"/>
+              <w:t>El proyecto está programado para comenzar en mayo de 2024, tan pronto como se autorice este documento. Se ha establecido que tendrá una duración hasta finales de año, lo que permitirá cumplir con los objetivos y entregables definidos dentro de ese período de tiempo. Se asignarán hitos y plazos específicos para cada fase del proyecto, asegurando un progreso constante y una finalización oportuna. El desarrollo del software se llevará a cabo tanto en el entorno de desarrollo del equipo como en el entorno de producción del hotel. Se establecerán procesos para la colaboración efectiva entre el equipo de desarrollo y el personal del hotel, asegurando una implementación exitosa y una transición sin problemas.</w:t>
+            </w:r>
+          </w:p>
+          <w:p>
+            <w:pPr>
+              <w:pStyle w:val="TableParagraph"/>
+              <w:jc w:val="both"/>
               <w:rPr>
                 <w:bCs/>
                 <w:iCs/>
@@ -1028,6 +997,7 @@
           <w:p>
             <w:pPr>
               <w:pStyle w:val="TableParagraph"/>
+              <w:jc w:val="both"/>
               <w:rPr>
                 <w:spacing w:val="-2"/>
                 <w:sz w:val="24"/>
@@ -1161,6 +1131,7 @@
           <w:p>
             <w:pPr>
               <w:pStyle w:val="TableParagraph"/>
+              <w:jc w:val="both"/>
               <w:rPr>
                 <w:iCs/>
                 <w:sz w:val="24"/>
@@ -1171,31 +1142,192 @@
                 <w:iCs/>
                 <w:sz w:val="24"/>
               </w:rPr>
-              <w:t xml:space="preserve">El Sistema de Gestión para Hotel y Eventos es un </w:t>
-            </w:r>
-            <w:r>
+              <w:t>El Sistema de Gestión para Hotel y Eventos es una solución completa y versátil diseñada para elevar la eficiencia y la experiencia tanto de los clientes como del personal en establecimientos hoteleros que también organizan eventos. Este innovador software abarca todas las facetas de la operación diaria, desde la gestión ágil de reservas de habitaciones hasta la planificación detallada y la ejecución impecable de eventos.</w:t>
+            </w:r>
+          </w:p>
+          <w:p>
+            <w:pPr>
+              <w:pStyle w:val="TableParagraph"/>
+              <w:jc w:val="both"/>
               <w:rPr>
                 <w:iCs/>
                 <w:sz w:val="24"/>
               </w:rPr>
-              <w:t>software completo diseñado para optimizar la gestión integral de las operaciones diarias de un hotel que también realiza eventos. Este sistema permite administrar eficientemente desde la reserva de habitaciones hasta la planificación y ejecución de eventos</w:t>
-            </w:r>
+            </w:pPr>
             <w:r>
               <w:rPr>
                 <w:iCs/>
                 <w:sz w:val="24"/>
               </w:rPr>
-              <w:t>, brindando una experiencia integrada tanto para clientes como para el personal.</w:t>
-            </w:r>
-          </w:p>
-          <w:p>
-            <w:pPr>
-              <w:pStyle w:val="TableParagraph"/>
+              <w:t>Con una interfaz intuitiva y poderosas funcionalidades integradas, nuestro sistema permite una administración eficiente y sin fisuras en cada etapa del proceso. Desde la reserva inicial hasta la coordinación logística de eventos, los usuarios disfrutarán de una experiencia integrada y fluida que optimiza cada interacción con el hotel.</w:t>
+            </w:r>
+          </w:p>
+          <w:p>
+            <w:pPr>
+              <w:pStyle w:val="TableParagraph"/>
+              <w:jc w:val="both"/>
               <w:rPr>
                 <w:iCs/>
                 <w:sz w:val="24"/>
               </w:rPr>
             </w:pPr>
+            <w:r>
+              <w:rPr>
+                <w:iCs/>
+                <w:sz w:val="24"/>
+              </w:rPr>
+              <w:t>Nuestro software ofrece:</w:t>
+            </w:r>
+          </w:p>
+          <w:p>
+            <w:pPr>
+              <w:pStyle w:val="TableParagraph"/>
+              <w:jc w:val="both"/>
+              <w:rPr>
+                <w:iCs/>
+                <w:sz w:val="24"/>
+              </w:rPr>
+            </w:pPr>
+            <w:r>
+              <w:rPr>
+                <w:iCs/>
+                <w:sz w:val="24"/>
+              </w:rPr>
+              <w:t xml:space="preserve">    </w:t>
+            </w:r>
+            <w:r>
+              <w:rPr>
+                <w:b/>
+                <w:bCs/>
+                <w:iCs/>
+                <w:sz w:val="24"/>
+              </w:rPr>
+              <w:t>Gestión Dinámica de Reservas:</w:t>
+            </w:r>
+            <w:r>
+              <w:rPr>
+                <w:iCs/>
+                <w:sz w:val="24"/>
+              </w:rPr>
+              <w:t xml:space="preserve"> Con un sistema de reservas en línea y seguimiento de disponibilidad en tiempo real, garantizamos una gestión óptima de las habitaciones, maximizando la ocupación y la satisfacción del cliente.</w:t>
+            </w:r>
+          </w:p>
+          <w:p>
+            <w:pPr>
+              <w:pStyle w:val="TableParagraph"/>
+              <w:jc w:val="both"/>
+              <w:rPr>
+                <w:iCs/>
+                <w:sz w:val="24"/>
+              </w:rPr>
+            </w:pPr>
+            <w:r>
+              <w:rPr>
+                <w:iCs/>
+                <w:sz w:val="24"/>
+              </w:rPr>
+              <w:t xml:space="preserve">    </w:t>
+            </w:r>
+            <w:r>
+              <w:rPr>
+                <w:b/>
+                <w:bCs/>
+                <w:iCs/>
+                <w:sz w:val="24"/>
+              </w:rPr>
+              <w:t>Planificación de Eventos Personalizada:</w:t>
+            </w:r>
+            <w:r>
+              <w:rPr>
+                <w:iCs/>
+                <w:sz w:val="24"/>
+              </w:rPr>
+              <w:t xml:space="preserve"> Desde la configuración de salones hasta la coordinación de servicios adicionales como catering y entretenimiento, nuestro sistema ofrece herramientas completas para la planificación y ejecución de eventos memorables.</w:t>
+            </w:r>
+          </w:p>
+          <w:p>
+            <w:pPr>
+              <w:pStyle w:val="TableParagraph"/>
+              <w:jc w:val="both"/>
+              <w:rPr>
+                <w:iCs/>
+                <w:sz w:val="24"/>
+              </w:rPr>
+            </w:pPr>
+            <w:r>
+              <w:rPr>
+                <w:iCs/>
+                <w:sz w:val="24"/>
+              </w:rPr>
+              <w:t xml:space="preserve">    </w:t>
+            </w:r>
+            <w:r>
+              <w:rPr>
+                <w:b/>
+                <w:bCs/>
+                <w:iCs/>
+                <w:sz w:val="24"/>
+              </w:rPr>
+              <w:t>Integración con Plataformas Externas</w:t>
+            </w:r>
+            <w:r>
+              <w:rPr>
+                <w:iCs/>
+                <w:sz w:val="24"/>
+              </w:rPr>
+              <w:t>: Conectamos su hotel con las principales plataformas de reservas externas, asegurando una actualización instantánea de disponibilidad y tarifas para maximizar la visibilidad y las oportunidades de reservas.</w:t>
+            </w:r>
+          </w:p>
+          <w:p>
+            <w:pPr>
+              <w:pStyle w:val="TableParagraph"/>
+              <w:jc w:val="both"/>
+              <w:rPr>
+                <w:iCs/>
+                <w:sz w:val="24"/>
+              </w:rPr>
+            </w:pPr>
+            <w:r>
+              <w:rPr>
+                <w:iCs/>
+                <w:sz w:val="24"/>
+              </w:rPr>
+              <w:t xml:space="preserve">    </w:t>
+            </w:r>
+            <w:r>
+              <w:rPr>
+                <w:b/>
+                <w:bCs/>
+                <w:iCs/>
+                <w:sz w:val="24"/>
+              </w:rPr>
+              <w:t>Proceso de Facturación Eficiente:</w:t>
+            </w:r>
+            <w:r>
+              <w:rPr>
+                <w:iCs/>
+                <w:sz w:val="24"/>
+              </w:rPr>
+              <w:t xml:space="preserve"> Generamos automáticamente facturas precisas para hospedaje y eventos, simplificando el proceso de facturación y seguimiento de pagos.</w:t>
+            </w:r>
+          </w:p>
+          <w:p>
+            <w:pPr>
+              <w:pStyle w:val="TableParagraph"/>
+              <w:jc w:val="both"/>
+              <w:rPr>
+                <w:iCs/>
+                <w:sz w:val="24"/>
+                <w:lang w:val="es-MX"/>
+              </w:rPr>
+            </w:pPr>
+            <w:r>
+              <w:rPr>
+                <w:iCs/>
+                <w:sz w:val="24"/>
+              </w:rPr>
+              <w:t>Nuestro compromiso es proporcionar una solución tecnológica que no solo optimice las operaciones diarias, sino que también eleve la experiencia global tanto para sus clientes como para su equipo. Con el Sistema de Gestión para Hotel y Eventos, su establecimiento estará preparado para alcanzar nuevos estándares de excelencia en la industria hotelera y de eventos.</w:t>
+            </w:r>
           </w:p>
         </w:tc>
       </w:tr>
@@ -1210,6 +1342,7 @@
           <w:p>
             <w:pPr>
               <w:pStyle w:val="TableParagraph"/>
+              <w:jc w:val="both"/>
               <w:rPr>
                 <w:spacing w:val="-2"/>
                 <w:sz w:val="24"/>
@@ -1360,6 +1493,7 @@
           <w:p>
             <w:pPr>
               <w:pStyle w:val="TableParagraph"/>
+              <w:jc w:val="both"/>
               <w:rPr>
                 <w:b/>
                 <w:bCs/>
@@ -1390,6 +1524,7 @@
           <w:p>
             <w:pPr>
               <w:pStyle w:val="TableParagraph"/>
+              <w:jc w:val="both"/>
               <w:rPr>
                 <w:iCs/>
                 <w:sz w:val="24"/>
@@ -1402,28 +1537,13 @@
                 <w:sz w:val="24"/>
                 <w:lang w:val="es-MX"/>
               </w:rPr>
-              <w:t xml:space="preserve">        La arquitectura del software estará diseñada y d</w:t>
-            </w:r>
-            <w:r>
-              <w:rPr>
-                <w:iCs/>
-                <w:sz w:val="24"/>
-                <w:lang w:val="es-MX"/>
-              </w:rPr>
-              <w:t>ocumentada de acuerdo con los estándares establecidos. Se completará dentro de los primeros dos meses del proyecto, para fines de junio de 2024. El presupuesto asignado para esta fase será de $. Se diseñará una arquitectura flexible y escalable que permita</w:t>
-            </w:r>
-            <w:r>
-              <w:rPr>
-                <w:iCs/>
-                <w:sz w:val="24"/>
-                <w:lang w:val="es-MX"/>
-              </w:rPr>
-              <w:t xml:space="preserve"> la integración con sistemas externos y futuras expansiones del sistema.</w:t>
-            </w:r>
-          </w:p>
-          <w:p>
-            <w:pPr>
-              <w:pStyle w:val="TableParagraph"/>
+              <w:t xml:space="preserve">        La arquitectura del software estará diseñada y documentada de acuerdo con los estándares establecidos. Se completará dentro de los primeros dos meses del proyecto, para fines de junio de 2024. El presupuesto asignado para esta fase será de $. Se diseñará una arquitectura flexible y escalable que permita la integración con sistemas externos y futuras expansiones del sistema.</w:t>
+            </w:r>
+          </w:p>
+          <w:p>
+            <w:pPr>
+              <w:pStyle w:val="TableParagraph"/>
+              <w:jc w:val="both"/>
               <w:rPr>
                 <w:b/>
                 <w:bCs/>
@@ -1454,6 +1574,7 @@
           <w:p>
             <w:pPr>
               <w:pStyle w:val="TableParagraph"/>
+              <w:jc w:val="both"/>
               <w:rPr>
                 <w:iCs/>
                 <w:sz w:val="24"/>
@@ -1466,28 +1587,13 @@
                 <w:sz w:val="24"/>
                 <w:lang w:val="es-MX"/>
               </w:rPr>
-              <w:t xml:space="preserve">        Las funcionalidades principales del sistema, como la gestión de reservas y eventos, estarán implementadas y probadas. </w:t>
-            </w:r>
-            <w:r>
-              <w:rPr>
-                <w:iCs/>
-                <w:sz w:val="24"/>
-                <w:lang w:val="es-MX"/>
-              </w:rPr>
-              <w:t>Se realizará en paralelo con el desarrollo de la arquitectura y se completará dentro de los primeros tres meses del proyecto, para fines de julio de 2024. El presupuesto asignado para esta fase será de $. Se implementarán las funcionalidades esenciales del</w:t>
-            </w:r>
-            <w:r>
-              <w:rPr>
-                <w:iCs/>
-                <w:sz w:val="24"/>
-                <w:lang w:val="es-MX"/>
-              </w:rPr>
-              <w:t xml:space="preserve"> sistema, asegurando su funcionamiento correcto y su cumplimiento con los requisitos del usuario.</w:t>
-            </w:r>
-          </w:p>
-          <w:p>
-            <w:pPr>
-              <w:pStyle w:val="TableParagraph"/>
+              <w:t xml:space="preserve">        Las funcionalidades principales del sistema, como la gestión de reservas y eventos, estarán implementadas y probadas. Se realizará en paralelo con el desarrollo de la arquitectura y se completará dentro de los primeros tres meses del proyecto, para fines de julio de 2024. El presupuesto asignado para esta fase será de $. Se implementarán las funcionalidades esenciales del sistema, asegurando su funcionamiento correcto y su cumplimiento con los requisitos del usuario.</w:t>
+            </w:r>
+          </w:p>
+          <w:p>
+            <w:pPr>
+              <w:pStyle w:val="TableParagraph"/>
+              <w:jc w:val="both"/>
               <w:rPr>
                 <w:b/>
                 <w:bCs/>
@@ -1518,6 +1624,7 @@
           <w:p>
             <w:pPr>
               <w:pStyle w:val="TableParagraph"/>
+              <w:jc w:val="both"/>
               <w:rPr>
                 <w:iCs/>
                 <w:sz w:val="24"/>
@@ -1530,28 +1637,14 @@
                 <w:sz w:val="24"/>
                 <w:lang w:val="es-MX"/>
               </w:rPr>
-              <w:t xml:space="preserve">       Se llevarán a cabo pruebas exhaustivas del software para identificar y corregir cualquier error o defecto. Se re</w:t>
-            </w:r>
-            <w:r>
-              <w:rPr>
-                <w:iCs/>
-                <w:sz w:val="24"/>
-                <w:lang w:val="es-MX"/>
-              </w:rPr>
-              <w:t xml:space="preserve">alizarán a lo largo de todo el desarrollo del proyecto y se intensificarán en la fase de construcción, finalizando con el despliegue del sistema en producción. El presupuesto asignado para las pruebas y depuración será de $. Se garantizará la calidad y la </w:t>
-            </w:r>
-            <w:r>
-              <w:rPr>
-                <w:iCs/>
-                <w:sz w:val="24"/>
-                <w:lang w:val="es-MX"/>
-              </w:rPr>
-              <w:t>estabilidad del software mediante pruebas rigurosas de todas las funcionalidades y casos de uso.</w:t>
-            </w:r>
-          </w:p>
-          <w:p>
-            <w:pPr>
-              <w:pStyle w:val="TableParagraph"/>
+              <w:lastRenderedPageBreak/>
+              <w:t xml:space="preserve">       Se llevarán a cabo pruebas exhaustivas del software para identificar y corregir cualquier error o defecto. Se realizarán a lo largo de todo el desarrollo del proyecto y se intensificarán en la fase de construcción, finalizando con el despliegue del sistema en producción. El presupuesto asignado para las pruebas y depuración será de $. Se garantizará la calidad y la estabilidad del software mediante pruebas rigurosas de todas las funcionalidades y casos de uso.</w:t>
+            </w:r>
+          </w:p>
+          <w:p>
+            <w:pPr>
+              <w:pStyle w:val="TableParagraph"/>
+              <w:jc w:val="both"/>
               <w:rPr>
                 <w:b/>
                 <w:bCs/>
@@ -1582,6 +1675,7 @@
           <w:p>
             <w:pPr>
               <w:pStyle w:val="TableParagraph"/>
+              <w:jc w:val="both"/>
               <w:rPr>
                 <w:iCs/>
                 <w:sz w:val="24"/>
@@ -1594,20 +1688,13 @@
                 <w:sz w:val="24"/>
                 <w:lang w:val="es-MX"/>
               </w:rPr>
-              <w:t xml:space="preserve">        Se integrarán de manera eficiente las plataformas externas de reservas y pagos con el sistema principal. Se llevará a cabo después de la implementación de las funcionalidades principales del sistema, dentro de los primeros cuatro meses del proyecto</w:t>
-            </w:r>
-            <w:r>
-              <w:rPr>
-                <w:iCs/>
-                <w:sz w:val="24"/>
-                <w:lang w:val="es-MX"/>
-              </w:rPr>
-              <w:t>, para fines de agosto de 2024. El presupuesto asignado para esta integración será de $. Se asegurará una comunicación fluida entre el sistema y las plataformas externas para garantizar la actualización en tiempo real de la disponibilidad y tarifas.</w:t>
-            </w:r>
-          </w:p>
-          <w:p>
-            <w:pPr>
-              <w:pStyle w:val="TableParagraph"/>
+              <w:t xml:space="preserve">        Se integrarán de manera eficiente las plataformas externas de reservas y pagos con el sistema principal. Se llevará a cabo después de la implementación de las funcionalidades principales del sistema, dentro de los primeros cuatro meses del proyecto, para fines de agosto de 2024. El presupuesto asignado para esta integración será de $. Se asegurará una comunicación fluida entre el sistema y las plataformas externas para garantizar la actualización en tiempo real de la disponibilidad y tarifas.</w:t>
+            </w:r>
+          </w:p>
+          <w:p>
+            <w:pPr>
+              <w:pStyle w:val="TableParagraph"/>
+              <w:jc w:val="both"/>
               <w:rPr>
                 <w:b/>
                 <w:bCs/>
@@ -1624,9 +1711,61 @@
                 <w:sz w:val="24"/>
                 <w:lang w:val="es-MX"/>
               </w:rPr>
-              <w:t>Despli</w:t>
-            </w:r>
-            <w:r>
+              <w:t>Despliegue y Capacitación del Personal:</w:t>
+            </w:r>
+          </w:p>
+          <w:p>
+            <w:pPr>
+              <w:pStyle w:val="TableParagraph"/>
+              <w:jc w:val="both"/>
+              <w:rPr>
+                <w:iCs/>
+                <w:sz w:val="24"/>
+                <w:lang w:val="es-MX"/>
+              </w:rPr>
+            </w:pPr>
+            <w:r>
+              <w:rPr>
+                <w:iCs/>
+                <w:sz w:val="24"/>
+                <w:lang w:val="es-MX"/>
+              </w:rPr>
+              <w:t xml:space="preserve">    El sistema estará implementado en producción y el personal del hotel estará capacitado para utilizarlo de manera efectiva. Se realizará durante el quinto y sexto mes del proyecto, para fines de septiembre de 2024. El presupuesto asignado para el despliegue y la capacitación será de </w:t>
+            </w:r>
+            <w:proofErr w:type="gramStart"/>
+            <w:r>
+              <w:rPr>
+                <w:iCs/>
+                <w:sz w:val="24"/>
+                <w:lang w:val="es-MX"/>
+              </w:rPr>
+              <w:t>$.Se</w:t>
+            </w:r>
+            <w:proofErr w:type="gramEnd"/>
+            <w:r>
+              <w:rPr>
+                <w:iCs/>
+                <w:sz w:val="24"/>
+                <w:lang w:val="es-MX"/>
+              </w:rPr>
+              <w:t xml:space="preserve"> proporcionará documentación detallada del usuario y se ofrecerá capacitación práctica para el personal del hotel.</w:t>
+            </w:r>
+          </w:p>
+          <w:p>
+            <w:pPr>
+              <w:pStyle w:val="TableParagraph"/>
+              <w:jc w:val="both"/>
+              <w:rPr>
+                <w:iCs/>
+                <w:sz w:val="24"/>
+                <w:lang w:val="es-MX"/>
+              </w:rPr>
+            </w:pPr>
+          </w:p>
+          <w:p>
+            <w:pPr>
+              <w:pStyle w:val="TableParagraph"/>
+              <w:jc w:val="both"/>
               <w:rPr>
                 <w:b/>
                 <w:bCs/>
@@ -1634,66 +1773,8 @@
                 <w:sz w:val="24"/>
                 <w:lang w:val="es-MX"/>
               </w:rPr>
-              <w:t>egue y Capacitación del Personal:</w:t>
-            </w:r>
-          </w:p>
-          <w:p>
-            <w:pPr>
-              <w:pStyle w:val="TableParagraph"/>
-              <w:rPr>
-                <w:iCs/>
-                <w:sz w:val="24"/>
-                <w:lang w:val="es-MX"/>
-              </w:rPr>
-            </w:pPr>
-            <w:r>
-              <w:rPr>
-                <w:iCs/>
-                <w:sz w:val="24"/>
-                <w:lang w:val="es-MX"/>
-              </w:rPr>
-              <w:t xml:space="preserve">    El sistema estará implementado en producción y el personal del hotel estará capacitado para utilizarlo de manera efectiva. Se realizará durante el quinto y sexto mes del proyecto, para fines de septiembre de 2024. El presupuesto asignado para el despli</w:t>
-            </w:r>
-            <w:r>
-              <w:rPr>
-                <w:iCs/>
-                <w:sz w:val="24"/>
-                <w:lang w:val="es-MX"/>
-              </w:rPr>
-              <w:t xml:space="preserve">egue y la capacitación será de </w:t>
-            </w:r>
-            <w:proofErr w:type="gramStart"/>
-            <w:r>
-              <w:rPr>
-                <w:iCs/>
-                <w:sz w:val="24"/>
-                <w:lang w:val="es-MX"/>
-              </w:rPr>
-              <w:t>$.Se</w:t>
-            </w:r>
-            <w:proofErr w:type="gramEnd"/>
-            <w:r>
-              <w:rPr>
-                <w:iCs/>
-                <w:sz w:val="24"/>
-                <w:lang w:val="es-MX"/>
-              </w:rPr>
-              <w:t xml:space="preserve"> proporcionará documentación detallada del usuario y se ofrecerá capacitación práctica para el personal del hotel.</w:t>
-            </w:r>
-          </w:p>
-          <w:p>
-            <w:pPr>
-              <w:pStyle w:val="TableParagraph"/>
-              <w:rPr>
-                <w:iCs/>
-                <w:sz w:val="24"/>
-                <w:lang w:val="es-MX"/>
-              </w:rPr>
-            </w:pPr>
-          </w:p>
-          <w:p>
-            <w:pPr>
-              <w:pStyle w:val="TableParagraph"/>
+            </w:pPr>
+            <w:r>
               <w:rPr>
                 <w:b/>
                 <w:bCs/>
@@ -1701,51 +1782,26 @@
                 <w:sz w:val="24"/>
                 <w:lang w:val="es-MX"/>
               </w:rPr>
-            </w:pPr>
-            <w:r>
-              <w:rPr>
-                <w:b/>
-                <w:bCs/>
+              <w:t>Seguimiento y Optimización Continua:</w:t>
+            </w:r>
+          </w:p>
+          <w:p>
+            <w:pPr>
+              <w:pStyle w:val="TableParagraph"/>
+              <w:jc w:val="both"/>
+              <w:rPr>
                 <w:iCs/>
                 <w:sz w:val="24"/>
                 <w:lang w:val="es-MX"/>
               </w:rPr>
-              <w:lastRenderedPageBreak/>
-              <w:t>Seguimiento y Optimización Continua:</w:t>
-            </w:r>
-          </w:p>
-          <w:p>
-            <w:pPr>
-              <w:pStyle w:val="TableParagraph"/>
+            </w:pPr>
+            <w:r>
               <w:rPr>
                 <w:iCs/>
                 <w:sz w:val="24"/>
                 <w:lang w:val="es-MX"/>
               </w:rPr>
-            </w:pPr>
-            <w:r>
-              <w:rPr>
-                <w:iCs/>
-                <w:sz w:val="24"/>
-                <w:lang w:val="es-MX"/>
-              </w:rPr>
-              <w:t xml:space="preserve">    Se establecerá un plan de seguimiento y mejora continua del sist</w:t>
-            </w:r>
-            <w:r>
-              <w:rPr>
-                <w:iCs/>
-                <w:sz w:val="24"/>
-                <w:lang w:val="es-MX"/>
-              </w:rPr>
-              <w:t>ema basado en la retroalimentación de los usuarios. Se iniciará después del despliegue del sistema y continuará de manera indefinida. Se asignará un presupuesto mensual para mantenimiento y mejoras, estimado en $ por mes. Se realizarán actualizaciones regu</w:t>
-            </w:r>
-            <w:r>
-              <w:rPr>
-                <w:iCs/>
-                <w:sz w:val="24"/>
-                <w:lang w:val="es-MX"/>
-              </w:rPr>
-              <w:t>lares del sistema para mejorar la experiencia del cliente y la eficiencia operativa del hotel.</w:t>
+              <w:t xml:space="preserve">    Se establecerá un plan de seguimiento y mejora continua del sistema basado en la retroalimentación de los usuarios. Se iniciará después del despliegue del sistema y continuará de manera indefinida. Se asignará un presupuesto mensual para mantenimiento y mejoras, estimado en $ por mes. Se realizarán actualizaciones regulares del sistema para mejorar la experiencia del cliente y la eficiencia operativa del hotel.</w:t>
             </w:r>
           </w:p>
         </w:tc>
@@ -1761,6 +1817,7 @@
           <w:p>
             <w:pPr>
               <w:pStyle w:val="TableParagraph"/>
+              <w:jc w:val="both"/>
               <w:rPr>
                 <w:spacing w:val="-2"/>
                 <w:sz w:val="24"/>
@@ -1872,6 +1929,7 @@
                 <w:ilvl w:val="0"/>
                 <w:numId w:val="1"/>
               </w:numPr>
+              <w:jc w:val="both"/>
               <w:rPr>
                 <w:spacing w:val="-2"/>
                 <w:sz w:val="24"/>
@@ -1889,6 +1947,7 @@
             <w:pPr>
               <w:pStyle w:val="TableParagraph"/>
               <w:ind w:left="818"/>
+              <w:jc w:val="both"/>
               <w:rPr>
                 <w:spacing w:val="-2"/>
                 <w:sz w:val="24"/>
@@ -1899,14 +1958,7 @@
                 <w:spacing w:val="-2"/>
                 <w:sz w:val="24"/>
               </w:rPr>
-              <w:t>Si es sistema de software se desarrolla e implementa con los requisitos establ</w:t>
-            </w:r>
-            <w:r>
-              <w:rPr>
-                <w:spacing w:val="-2"/>
-                <w:sz w:val="24"/>
-              </w:rPr>
-              <w:t>ecidos y dentro del tiempo acordado</w:t>
+              <w:t>Si es sistema de software se desarrolla e implementa con los requisitos establecidos y dentro del tiempo acordado</w:t>
             </w:r>
           </w:p>
           <w:p>
@@ -1916,6 +1968,7 @@
                 <w:ilvl w:val="0"/>
                 <w:numId w:val="1"/>
               </w:numPr>
+              <w:jc w:val="both"/>
               <w:rPr>
                 <w:spacing w:val="-2"/>
                 <w:sz w:val="24"/>
@@ -1933,6 +1986,7 @@
             <w:pPr>
               <w:pStyle w:val="TableParagraph"/>
               <w:ind w:left="818"/>
+              <w:jc w:val="both"/>
               <w:rPr>
                 <w:spacing w:val="-2"/>
                 <w:sz w:val="24"/>
@@ -1953,6 +2007,7 @@
                 <w:ilvl w:val="0"/>
                 <w:numId w:val="1"/>
               </w:numPr>
+              <w:jc w:val="both"/>
               <w:rPr>
                 <w:spacing w:val="-2"/>
                 <w:sz w:val="24"/>
@@ -1971,14 +2026,7 @@
                 <w:sz w:val="24"/>
               </w:rPr>
               <w:br/>
-              <w:t>El cliente nota una mejora de la experiencia y es simplificado para</w:t>
-            </w:r>
-            <w:r>
-              <w:rPr>
-                <w:spacing w:val="-2"/>
-                <w:sz w:val="24"/>
-              </w:rPr>
-              <w:t xml:space="preserve"> su entendimiento</w:t>
+              <w:t>El cliente nota una mejora de la experiencia y es simplificado para su entendimiento</w:t>
             </w:r>
           </w:p>
           <w:p>
@@ -1988,6 +2036,7 @@
                 <w:ilvl w:val="0"/>
                 <w:numId w:val="1"/>
               </w:numPr>
+              <w:jc w:val="both"/>
               <w:rPr>
                 <w:spacing w:val="-2"/>
                 <w:sz w:val="24"/>
@@ -2006,14 +2055,7 @@
                 <w:sz w:val="24"/>
               </w:rPr>
               <w:br/>
-              <w:t>Se cumple con el objetivo principal que es la optimización de todos los módulos, así como minimizar o eliminar por completo los errores que se tenían, así como tener optimizados los recursos que se ocupan para mantener a flo</w:t>
-            </w:r>
-            <w:r>
-              <w:rPr>
-                <w:spacing w:val="-2"/>
-                <w:sz w:val="24"/>
-              </w:rPr>
-              <w:t>te la aplicación</w:t>
+              <w:t>Se cumple con el objetivo principal que es la optimización de todos los módulos, así como minimizar o eliminar por completo los errores que se tenían, así como tener optimizados los recursos que se ocupan para mantener a flote la aplicación</w:t>
             </w:r>
           </w:p>
           <w:p>
@@ -2023,6 +2065,7 @@
                 <w:ilvl w:val="0"/>
                 <w:numId w:val="1"/>
               </w:numPr>
+              <w:jc w:val="both"/>
               <w:rPr>
                 <w:spacing w:val="-2"/>
                 <w:sz w:val="24"/>
@@ -2074,6 +2117,7 @@
             <w:pPr>
               <w:pStyle w:val="TableParagraph"/>
               <w:spacing w:line="360" w:lineRule="auto"/>
+              <w:jc w:val="both"/>
               <w:rPr>
                 <w:sz w:val="24"/>
               </w:rPr>
@@ -2084,6 +2128,7 @@
                 <w:i/>
                 <w:sz w:val="24"/>
               </w:rPr>
+              <w:lastRenderedPageBreak/>
               <w:t>REQUISITOS</w:t>
             </w:r>
             <w:r>
@@ -2227,6 +2272,7 @@
             <w:pPr>
               <w:pStyle w:val="TableParagraph"/>
               <w:spacing w:line="360" w:lineRule="auto"/>
+              <w:jc w:val="both"/>
               <w:rPr>
                 <w:b/>
                 <w:bCs/>
@@ -2250,6 +2296,7 @@
                 <w:numId w:val="2"/>
               </w:numPr>
               <w:spacing w:line="360" w:lineRule="auto"/>
+              <w:jc w:val="both"/>
               <w:rPr>
                 <w:b/>
                 <w:bCs/>
@@ -2269,6 +2316,7 @@
             <w:pPr>
               <w:pStyle w:val="TableParagraph"/>
               <w:spacing w:line="360" w:lineRule="auto"/>
+              <w:jc w:val="both"/>
               <w:rPr>
                 <w:sz w:val="24"/>
               </w:rPr>
@@ -2288,6 +2336,7 @@
                 <w:numId w:val="3"/>
               </w:numPr>
               <w:spacing w:line="360" w:lineRule="auto"/>
+              <w:jc w:val="both"/>
               <w:rPr>
                 <w:b/>
                 <w:bCs/>
@@ -2307,6 +2356,7 @@
             <w:pPr>
               <w:pStyle w:val="TableParagraph"/>
               <w:spacing w:line="360" w:lineRule="auto"/>
+              <w:jc w:val="both"/>
               <w:rPr>
                 <w:sz w:val="24"/>
               </w:rPr>
@@ -2326,6 +2376,7 @@
                 <w:numId w:val="4"/>
               </w:numPr>
               <w:spacing w:line="360" w:lineRule="auto"/>
+              <w:jc w:val="both"/>
               <w:rPr>
                 <w:b/>
                 <w:bCs/>
@@ -2345,21 +2396,16 @@
             <w:pPr>
               <w:pStyle w:val="TableParagraph"/>
               <w:spacing w:line="360" w:lineRule="auto"/>
-              <w:rPr>
-                <w:sz w:val="24"/>
-              </w:rPr>
-            </w:pPr>
-            <w:r>
-              <w:rPr>
-                <w:sz w:val="24"/>
-              </w:rPr>
-              <w:t>El alcance del proyecto, incluyendo los objetivos, entregables y actividades, d</w:t>
-            </w:r>
-            <w:r>
-              <w:rPr>
-                <w:sz w:val="24"/>
-              </w:rPr>
-              <w:t>ebe ser aprobado por todas las partes interesadas antes de comenzar la ejecución.</w:t>
+              <w:jc w:val="both"/>
+              <w:rPr>
+                <w:sz w:val="24"/>
+              </w:rPr>
+            </w:pPr>
+            <w:r>
+              <w:rPr>
+                <w:sz w:val="24"/>
+              </w:rPr>
+              <w:t>El alcance del proyecto, incluyendo los objetivos, entregables y actividades, debe ser aprobado por todas las partes interesadas antes de comenzar la ejecución.</w:t>
             </w:r>
           </w:p>
           <w:p>
@@ -2370,6 +2416,7 @@
                 <w:numId w:val="5"/>
               </w:numPr>
               <w:spacing w:line="360" w:lineRule="auto"/>
+              <w:jc w:val="both"/>
               <w:rPr>
                 <w:b/>
                 <w:bCs/>
@@ -2382,7 +2429,6 @@
                 <w:bCs/>
                 <w:sz w:val="24"/>
               </w:rPr>
-              <w:lastRenderedPageBreak/>
               <w:t>Planificación Detallada:</w:t>
             </w:r>
           </w:p>
@@ -2390,6 +2436,7 @@
             <w:pPr>
               <w:pStyle w:val="TableParagraph"/>
               <w:spacing w:line="360" w:lineRule="auto"/>
+              <w:jc w:val="both"/>
               <w:rPr>
                 <w:sz w:val="24"/>
               </w:rPr>
@@ -2405,6 +2452,7 @@
             <w:pPr>
               <w:pStyle w:val="TableParagraph"/>
               <w:spacing w:line="360" w:lineRule="auto"/>
+              <w:jc w:val="both"/>
               <w:rPr>
                 <w:b/>
                 <w:bCs/>
@@ -2417,15 +2465,7 @@
                 <w:bCs/>
                 <w:sz w:val="24"/>
               </w:rPr>
-              <w:t>Requisitos del Producto, Se</w:t>
-            </w:r>
-            <w:r>
-              <w:rPr>
-                <w:b/>
-                <w:bCs/>
-                <w:sz w:val="24"/>
-              </w:rPr>
-              <w:t>rvicio o Resultado:</w:t>
+              <w:t>Requisitos del Producto, Servicio o Resultado:</w:t>
             </w:r>
           </w:p>
           <w:p>
@@ -2436,6 +2476,7 @@
                 <w:numId w:val="6"/>
               </w:numPr>
               <w:spacing w:line="360" w:lineRule="auto"/>
+              <w:jc w:val="both"/>
               <w:rPr>
                 <w:b/>
                 <w:bCs/>
@@ -2455,6 +2496,7 @@
             <w:pPr>
               <w:pStyle w:val="TableParagraph"/>
               <w:spacing w:line="360" w:lineRule="auto"/>
+              <w:jc w:val="both"/>
               <w:rPr>
                 <w:sz w:val="24"/>
               </w:rPr>
@@ -2474,6 +2516,7 @@
                 <w:numId w:val="6"/>
               </w:numPr>
               <w:spacing w:line="360" w:lineRule="auto"/>
+              <w:jc w:val="both"/>
               <w:rPr>
                 <w:b/>
                 <w:bCs/>
@@ -2493,21 +2536,16 @@
             <w:pPr>
               <w:pStyle w:val="TableParagraph"/>
               <w:spacing w:line="360" w:lineRule="auto"/>
-              <w:rPr>
-                <w:sz w:val="24"/>
-              </w:rPr>
-            </w:pPr>
-            <w:r>
-              <w:rPr>
-                <w:sz w:val="24"/>
-              </w:rPr>
-              <w:t xml:space="preserve">Todos los </w:t>
-            </w:r>
-            <w:r>
-              <w:rPr>
-                <w:sz w:val="24"/>
-              </w:rPr>
-              <w:t>entregables del proyecto, como prototipos, documentación del usuario, sistema implementado y capacitación del personal, deben estar completos y listos para su entrega.</w:t>
+              <w:jc w:val="both"/>
+              <w:rPr>
+                <w:sz w:val="24"/>
+              </w:rPr>
+            </w:pPr>
+            <w:r>
+              <w:rPr>
+                <w:sz w:val="24"/>
+              </w:rPr>
+              <w:t>Todos los entregables del proyecto, como prototipos, documentación del usuario, sistema implementado y capacitación del personal, deben estar completos y listos para su entrega.</w:t>
             </w:r>
           </w:p>
           <w:p>
@@ -2518,6 +2556,7 @@
                 <w:numId w:val="6"/>
               </w:numPr>
               <w:spacing w:line="360" w:lineRule="auto"/>
+              <w:jc w:val="both"/>
               <w:rPr>
                 <w:b/>
                 <w:bCs/>
@@ -2537,21 +2576,16 @@
             <w:pPr>
               <w:pStyle w:val="TableParagraph"/>
               <w:spacing w:line="360" w:lineRule="auto"/>
-              <w:rPr>
-                <w:sz w:val="24"/>
-              </w:rPr>
-            </w:pPr>
-            <w:r>
-              <w:rPr>
-                <w:sz w:val="24"/>
-              </w:rPr>
-              <w:t>Se debe proporcionar documentación detallada del usuario, inclu</w:t>
-            </w:r>
-            <w:r>
-              <w:rPr>
-                <w:sz w:val="24"/>
-              </w:rPr>
-              <w:t>yendo manuales y guías de usuario, para facilitar la comprensión y el uso del sistema.</w:t>
+              <w:jc w:val="both"/>
+              <w:rPr>
+                <w:sz w:val="24"/>
+              </w:rPr>
+            </w:pPr>
+            <w:r>
+              <w:rPr>
+                <w:sz w:val="24"/>
+              </w:rPr>
+              <w:t>Se debe proporcionar documentación detallada del usuario, incluyendo manuales y guías de usuario, para facilitar la comprensión y el uso del sistema.</w:t>
             </w:r>
           </w:p>
           <w:p>
@@ -2562,6 +2596,7 @@
                 <w:numId w:val="6"/>
               </w:numPr>
               <w:spacing w:line="360" w:lineRule="auto"/>
+              <w:jc w:val="both"/>
               <w:rPr>
                 <w:b/>
                 <w:bCs/>
@@ -2581,21 +2616,16 @@
             <w:pPr>
               <w:pStyle w:val="TableParagraph"/>
               <w:spacing w:line="360" w:lineRule="auto"/>
-              <w:rPr>
-                <w:sz w:val="24"/>
-              </w:rPr>
-            </w:pPr>
-            <w:r>
-              <w:rPr>
-                <w:sz w:val="24"/>
-              </w:rPr>
-              <w:t>Se debe capacitar al personal del hotel en el uso efectivo del sistema, garantizando que estén preparados para utilizarlo en su trabajo diario</w:t>
-            </w:r>
-            <w:r>
-              <w:rPr>
-                <w:sz w:val="24"/>
-              </w:rPr>
-              <w:t>.</w:t>
+              <w:jc w:val="both"/>
+              <w:rPr>
+                <w:sz w:val="24"/>
+              </w:rPr>
+            </w:pPr>
+            <w:r>
+              <w:rPr>
+                <w:sz w:val="24"/>
+              </w:rPr>
+              <w:t>Se debe capacitar al personal del hotel en el uso efectivo del sistema, garantizando que estén preparados para utilizarlo en su trabajo diario.</w:t>
             </w:r>
           </w:p>
           <w:p>
@@ -2606,6 +2636,7 @@
                 <w:numId w:val="6"/>
               </w:numPr>
               <w:spacing w:line="360" w:lineRule="auto"/>
+              <w:jc w:val="both"/>
               <w:rPr>
                 <w:b/>
                 <w:bCs/>
@@ -2618,6 +2649,7 @@
                 <w:bCs/>
                 <w:sz w:val="24"/>
               </w:rPr>
+              <w:lastRenderedPageBreak/>
               <w:t>Soporte Técnico Continuo:</w:t>
             </w:r>
           </w:p>
@@ -2625,6 +2657,7 @@
             <w:pPr>
               <w:pStyle w:val="TableParagraph"/>
               <w:spacing w:line="360" w:lineRule="auto"/>
+              <w:jc w:val="both"/>
               <w:rPr>
                 <w:sz w:val="24"/>
               </w:rPr>
@@ -2640,6 +2673,7 @@
             <w:pPr>
               <w:pStyle w:val="TableParagraph"/>
               <w:spacing w:line="360" w:lineRule="auto"/>
+              <w:jc w:val="both"/>
               <w:rPr>
                 <w:b/>
                 <w:bCs/>
@@ -2659,21 +2693,16 @@
             <w:pPr>
               <w:pStyle w:val="TableParagraph"/>
               <w:spacing w:line="360" w:lineRule="auto"/>
-              <w:rPr>
-                <w:sz w:val="24"/>
-              </w:rPr>
-            </w:pPr>
-            <w:r>
-              <w:rPr>
-                <w:sz w:val="24"/>
-              </w:rPr>
-              <w:t>Se debe co</w:t>
-            </w:r>
-            <w:r>
-              <w:rPr>
-                <w:sz w:val="24"/>
-              </w:rPr>
-              <w:t>mprometer a proporcionar actualizaciones regulares del sistema con nuevas características y mejoras basadas en la retroalimentación del cliente y las necesidades cambiantes del negocio.</w:t>
+              <w:jc w:val="both"/>
+              <w:rPr>
+                <w:sz w:val="24"/>
+              </w:rPr>
+            </w:pPr>
+            <w:r>
+              <w:rPr>
+                <w:sz w:val="24"/>
+              </w:rPr>
+              <w:t>Se debe comprometer a proporcionar actualizaciones regulares del sistema con nuevas características y mejoras basadas en la retroalimentación del cliente y las necesidades cambiantes del negocio.</w:t>
             </w:r>
           </w:p>
         </w:tc>
@@ -2691,7 +2720,9 @@
               <w:pStyle w:val="TableParagraph"/>
               <w:spacing w:line="360" w:lineRule="auto"/>
               <w:ind w:right="186"/>
-              <w:rPr>
+              <w:jc w:val="both"/>
+              <w:rPr>
+                <w:spacing w:val="-2"/>
                 <w:sz w:val="24"/>
               </w:rPr>
             </w:pPr>
@@ -2842,13 +2873,7 @@
               <w:rPr>
                 <w:sz w:val="24"/>
               </w:rPr>
-              <w:t>cab</w:t>
-            </w:r>
-            <w:r>
-              <w:rPr>
-                <w:sz w:val="24"/>
-              </w:rPr>
-              <w:t>o</w:t>
+              <w:t>cabo</w:t>
             </w:r>
             <w:r>
               <w:rPr>
@@ -2869,6 +2894,485 @@
                 <w:sz w:val="24"/>
               </w:rPr>
               <w:t>Proyecto):</w:t>
+            </w:r>
+          </w:p>
+          <w:p>
+            <w:pPr>
+              <w:pStyle w:val="TableParagraph"/>
+              <w:spacing w:line="360" w:lineRule="auto"/>
+              <w:ind w:right="186"/>
+              <w:jc w:val="both"/>
+              <w:rPr>
+                <w:sz w:val="24"/>
+              </w:rPr>
+            </w:pPr>
+            <w:r>
+              <w:rPr>
+                <w:sz w:val="24"/>
+              </w:rPr>
+              <w:t>El proyecto de software para hoteles y eventos tiene como objetivo principal optimizar la gestión integral de las operaciones diarias de un hotel que también organiza eventos. Esto se logrará mediante la implementación de un sistema centralizado que automatice y agilice diversos procesos, desde la reserva de habitaciones hasta la planificación y ejecución de eventos.</w:t>
+            </w:r>
+          </w:p>
+          <w:p>
+            <w:pPr>
+              <w:pStyle w:val="TableParagraph"/>
+              <w:spacing w:line="360" w:lineRule="auto"/>
+              <w:ind w:right="186"/>
+              <w:jc w:val="both"/>
+              <w:rPr>
+                <w:sz w:val="24"/>
+              </w:rPr>
+            </w:pPr>
+            <w:r>
+              <w:rPr>
+                <w:sz w:val="24"/>
+              </w:rPr>
+              <w:t>Beneficios para la organización</w:t>
+            </w:r>
+          </w:p>
+          <w:p>
+            <w:pPr>
+              <w:pStyle w:val="TableParagraph"/>
+              <w:spacing w:line="360" w:lineRule="auto"/>
+              <w:ind w:right="186"/>
+              <w:jc w:val="both"/>
+              <w:rPr>
+                <w:sz w:val="24"/>
+              </w:rPr>
+            </w:pPr>
+            <w:r>
+              <w:rPr>
+                <w:sz w:val="24"/>
+              </w:rPr>
+              <w:t>La implementación de este proyecto de software generará diversos beneficios para la organización, entre los que se destacan:</w:t>
+            </w:r>
+          </w:p>
+          <w:p>
+            <w:pPr>
+              <w:pStyle w:val="TableParagraph"/>
+              <w:spacing w:line="360" w:lineRule="auto"/>
+              <w:ind w:right="186"/>
+              <w:jc w:val="both"/>
+              <w:rPr>
+                <w:sz w:val="24"/>
+              </w:rPr>
+            </w:pPr>
+            <w:r>
+              <w:rPr>
+                <w:sz w:val="24"/>
+              </w:rPr>
+              <w:t>1. Optimización de la gestión de reservas y recepción:</w:t>
+            </w:r>
+          </w:p>
+          <w:p>
+            <w:pPr>
+              <w:pStyle w:val="TableParagraph"/>
+              <w:spacing w:line="360" w:lineRule="auto"/>
+              <w:ind w:right="186"/>
+              <w:jc w:val="both"/>
+              <w:rPr>
+                <w:sz w:val="24"/>
+              </w:rPr>
+            </w:pPr>
+            <w:r>
+              <w:rPr>
+                <w:sz w:val="24"/>
+              </w:rPr>
+              <w:t>Automatización del proceso de reservas: El sistema permitirá a los huéspedes realizar reservas en línea, a través del sitio web o aplicación móvil del hotel, reduciendo la carga de trabajo del personal de recepción.</w:t>
+            </w:r>
+          </w:p>
+          <w:p>
+            <w:pPr>
+              <w:pStyle w:val="TableParagraph"/>
+              <w:spacing w:line="360" w:lineRule="auto"/>
+              <w:ind w:right="186"/>
+              <w:jc w:val="both"/>
+              <w:rPr>
+                <w:sz w:val="24"/>
+              </w:rPr>
+            </w:pPr>
+            <w:r>
+              <w:rPr>
+                <w:sz w:val="24"/>
+              </w:rPr>
+              <w:t>Gestión centralizada de las reservas: El sistema integrará las reservas realizadas a través de diferentes canales (sitio web, aplicación móvil, agencias de viajes, etc.) en una única plataforma, facilitando su consulta y gestión.</w:t>
+            </w:r>
+          </w:p>
+          <w:p>
+            <w:pPr>
+              <w:pStyle w:val="TableParagraph"/>
+              <w:spacing w:line="360" w:lineRule="auto"/>
+              <w:ind w:right="186"/>
+              <w:jc w:val="both"/>
+              <w:rPr>
+                <w:sz w:val="24"/>
+              </w:rPr>
+            </w:pPr>
+            <w:r>
+              <w:rPr>
+                <w:sz w:val="24"/>
+              </w:rPr>
+              <w:t xml:space="preserve">Mejora de la eficiencia </w:t>
+            </w:r>
+            <w:proofErr w:type="gramStart"/>
+            <w:r>
+              <w:rPr>
+                <w:sz w:val="24"/>
+              </w:rPr>
+              <w:t xml:space="preserve">del </w:t>
+            </w:r>
+            <w:proofErr w:type="spellStart"/>
+            <w:r>
+              <w:rPr>
+                <w:sz w:val="24"/>
+              </w:rPr>
+              <w:t>check</w:t>
+            </w:r>
+            <w:proofErr w:type="spellEnd"/>
+            <w:r>
+              <w:rPr>
+                <w:sz w:val="24"/>
+              </w:rPr>
+              <w:t>-in</w:t>
+            </w:r>
+            <w:proofErr w:type="gramEnd"/>
+            <w:r>
+              <w:rPr>
+                <w:sz w:val="24"/>
+              </w:rPr>
+              <w:t xml:space="preserve"> y </w:t>
+            </w:r>
+            <w:proofErr w:type="spellStart"/>
+            <w:r>
+              <w:rPr>
+                <w:sz w:val="24"/>
+              </w:rPr>
+              <w:t>check-out</w:t>
+            </w:r>
+            <w:proofErr w:type="spellEnd"/>
+            <w:r>
+              <w:rPr>
+                <w:sz w:val="24"/>
+              </w:rPr>
+              <w:t xml:space="preserve">: El sistema permitirá realizar el </w:t>
+            </w:r>
+            <w:proofErr w:type="spellStart"/>
+            <w:r>
+              <w:rPr>
+                <w:sz w:val="24"/>
+              </w:rPr>
+              <w:t>check</w:t>
+            </w:r>
+            <w:proofErr w:type="spellEnd"/>
+            <w:r>
+              <w:rPr>
+                <w:sz w:val="24"/>
+              </w:rPr>
+              <w:t xml:space="preserve">-in y </w:t>
+            </w:r>
+            <w:proofErr w:type="spellStart"/>
+            <w:r>
+              <w:rPr>
+                <w:sz w:val="24"/>
+              </w:rPr>
+              <w:t>check-out</w:t>
+            </w:r>
+            <w:proofErr w:type="spellEnd"/>
+            <w:r>
+              <w:rPr>
+                <w:sz w:val="24"/>
+              </w:rPr>
+              <w:t xml:space="preserve"> de manera más rápida y eficiente, reduciendo las filas de espera y mejorando la experiencia del huésped.</w:t>
+            </w:r>
+          </w:p>
+          <w:p>
+            <w:pPr>
+              <w:pStyle w:val="TableParagraph"/>
+              <w:spacing w:line="360" w:lineRule="auto"/>
+              <w:ind w:right="186"/>
+              <w:jc w:val="both"/>
+              <w:rPr>
+                <w:sz w:val="24"/>
+              </w:rPr>
+            </w:pPr>
+          </w:p>
+          <w:p>
+            <w:pPr>
+              <w:pStyle w:val="TableParagraph"/>
+              <w:spacing w:line="360" w:lineRule="auto"/>
+              <w:ind w:right="186"/>
+              <w:jc w:val="both"/>
+              <w:rPr>
+                <w:sz w:val="24"/>
+              </w:rPr>
+            </w:pPr>
+            <w:r>
+              <w:rPr>
+                <w:sz w:val="24"/>
+              </w:rPr>
+              <w:t>2. Planificación y ejecución eficiente de eventos:</w:t>
+            </w:r>
+          </w:p>
+          <w:p>
+            <w:pPr>
+              <w:pStyle w:val="TableParagraph"/>
+              <w:spacing w:line="360" w:lineRule="auto"/>
+              <w:ind w:right="186"/>
+              <w:jc w:val="both"/>
+              <w:rPr>
+                <w:sz w:val="24"/>
+              </w:rPr>
+            </w:pPr>
+            <w:r>
+              <w:rPr>
+                <w:sz w:val="24"/>
+              </w:rPr>
+              <w:t xml:space="preserve">Herramientas para la gestión de eventos: El sistema proporcionará herramientas para la planificación, organización y ejecución de eventos, incluyendo la gestión de </w:t>
+            </w:r>
+            <w:r>
+              <w:rPr>
+                <w:sz w:val="24"/>
+              </w:rPr>
+              <w:lastRenderedPageBreak/>
+              <w:t>invitados, proveedores, catering, montajes, etc.</w:t>
+            </w:r>
+          </w:p>
+          <w:p>
+            <w:pPr>
+              <w:pStyle w:val="TableParagraph"/>
+              <w:spacing w:line="360" w:lineRule="auto"/>
+              <w:ind w:right="186"/>
+              <w:jc w:val="both"/>
+              <w:rPr>
+                <w:sz w:val="24"/>
+              </w:rPr>
+            </w:pPr>
+            <w:r>
+              <w:rPr>
+                <w:sz w:val="24"/>
+              </w:rPr>
+              <w:t>Centralización de la información de eventos: El sistema almacenará toda la información relacionada con los eventos en una única plataforma, facilitando su consulta y gestión.</w:t>
+            </w:r>
+          </w:p>
+          <w:p>
+            <w:pPr>
+              <w:pStyle w:val="TableParagraph"/>
+              <w:spacing w:line="360" w:lineRule="auto"/>
+              <w:ind w:right="186"/>
+              <w:jc w:val="both"/>
+              <w:rPr>
+                <w:sz w:val="24"/>
+              </w:rPr>
+            </w:pPr>
+            <w:r>
+              <w:rPr>
+                <w:sz w:val="24"/>
+              </w:rPr>
+              <w:t>Mejora de la comunicación y colaboración: El sistema facilitará la comunicación y colaboración entre los diferentes departamentos involucrados en la organización de eventos.</w:t>
+            </w:r>
+          </w:p>
+          <w:p>
+            <w:pPr>
+              <w:pStyle w:val="TableParagraph"/>
+              <w:spacing w:line="360" w:lineRule="auto"/>
+              <w:ind w:right="186"/>
+              <w:jc w:val="both"/>
+              <w:rPr>
+                <w:sz w:val="24"/>
+              </w:rPr>
+            </w:pPr>
+            <w:r>
+              <w:rPr>
+                <w:sz w:val="24"/>
+              </w:rPr>
+              <w:t>3. Mejor toma de decisiones:</w:t>
+            </w:r>
+          </w:p>
+          <w:p>
+            <w:pPr>
+              <w:pStyle w:val="TableParagraph"/>
+              <w:spacing w:line="360" w:lineRule="auto"/>
+              <w:ind w:right="186"/>
+              <w:jc w:val="both"/>
+              <w:rPr>
+                <w:sz w:val="24"/>
+              </w:rPr>
+            </w:pPr>
+            <w:r>
+              <w:rPr>
+                <w:sz w:val="24"/>
+              </w:rPr>
+              <w:t>Generación de informes y análisis: El sistema generará informes y análisis sobre diversos aspectos de las operaciones del hotel, como la ocupación de habitaciones, los ingresos por eventos, la rentabilidad de los diferentes segmentos de mercado, etc.</w:t>
+            </w:r>
+          </w:p>
+          <w:p>
+            <w:pPr>
+              <w:pStyle w:val="TableParagraph"/>
+              <w:spacing w:line="360" w:lineRule="auto"/>
+              <w:ind w:right="186"/>
+              <w:jc w:val="both"/>
+              <w:rPr>
+                <w:sz w:val="24"/>
+              </w:rPr>
+            </w:pPr>
+            <w:r>
+              <w:rPr>
+                <w:sz w:val="24"/>
+              </w:rPr>
+              <w:t>Acceso a información en tiempo real: El sistema permitirá acceder a información en tiempo real sobre las operaciones del hotel, lo que facilitará la toma de decisiones estratégicas.</w:t>
+            </w:r>
+          </w:p>
+          <w:p>
+            <w:pPr>
+              <w:pStyle w:val="TableParagraph"/>
+              <w:spacing w:line="360" w:lineRule="auto"/>
+              <w:ind w:right="186"/>
+              <w:jc w:val="both"/>
+              <w:rPr>
+                <w:sz w:val="24"/>
+              </w:rPr>
+            </w:pPr>
+            <w:r>
+              <w:rPr>
+                <w:sz w:val="24"/>
+              </w:rPr>
+              <w:t>4. Mejora de la experiencia del cliente:</w:t>
+            </w:r>
+          </w:p>
+          <w:p>
+            <w:pPr>
+              <w:pStyle w:val="TableParagraph"/>
+              <w:spacing w:line="360" w:lineRule="auto"/>
+              <w:ind w:right="186"/>
+              <w:jc w:val="both"/>
+              <w:rPr>
+                <w:sz w:val="24"/>
+              </w:rPr>
+            </w:pPr>
+            <w:r>
+              <w:rPr>
+                <w:sz w:val="24"/>
+              </w:rPr>
+              <w:t>Personalización de la experiencia: El sistema permitirá personalizar la experiencia del huésped, ofreciendo recomendaciones y servicios adaptados a sus preferencias.</w:t>
+            </w:r>
+          </w:p>
+          <w:p>
+            <w:pPr>
+              <w:pStyle w:val="TableParagraph"/>
+              <w:spacing w:line="360" w:lineRule="auto"/>
+              <w:ind w:right="186"/>
+              <w:jc w:val="both"/>
+              <w:rPr>
+                <w:sz w:val="24"/>
+              </w:rPr>
+            </w:pPr>
+            <w:r>
+              <w:rPr>
+                <w:sz w:val="24"/>
+              </w:rPr>
+              <w:t>Comunicación fluida con los huéspedes: El sistema facilitará la comunicación fluida con los huéspedes, permitiendo atender sus solicitudes de manera rápida y eficiente.</w:t>
+            </w:r>
+          </w:p>
+          <w:p>
+            <w:pPr>
+              <w:pStyle w:val="TableParagraph"/>
+              <w:spacing w:line="360" w:lineRule="auto"/>
+              <w:ind w:right="186"/>
+              <w:jc w:val="both"/>
+              <w:rPr>
+                <w:sz w:val="24"/>
+              </w:rPr>
+            </w:pPr>
+            <w:r>
+              <w:rPr>
+                <w:sz w:val="24"/>
+              </w:rPr>
+              <w:t>Mejora de la satisfacción del cliente: La optimización de las operaciones y la personalización de la experiencia del cliente contribuirán a mejorar su satisfacción general.</w:t>
+            </w:r>
+          </w:p>
+          <w:p>
+            <w:pPr>
+              <w:pStyle w:val="TableParagraph"/>
+              <w:spacing w:line="360" w:lineRule="auto"/>
+              <w:ind w:right="186"/>
+              <w:jc w:val="both"/>
+              <w:rPr>
+                <w:sz w:val="24"/>
+              </w:rPr>
+            </w:pPr>
+            <w:r>
+              <w:rPr>
+                <w:sz w:val="24"/>
+              </w:rPr>
+              <w:t>5. Aumento de la rentabilidad:</w:t>
+            </w:r>
+          </w:p>
+          <w:p>
+            <w:pPr>
+              <w:pStyle w:val="TableParagraph"/>
+              <w:spacing w:line="360" w:lineRule="auto"/>
+              <w:ind w:right="186"/>
+              <w:jc w:val="both"/>
+              <w:rPr>
+                <w:sz w:val="24"/>
+              </w:rPr>
+            </w:pPr>
+            <w:r>
+              <w:rPr>
+                <w:sz w:val="24"/>
+              </w:rPr>
+              <w:t>Reducción de costos: La automatización de procesos y la optimización de la gestión permitirán reducir costos operativos.</w:t>
+            </w:r>
+          </w:p>
+          <w:p>
+            <w:pPr>
+              <w:pStyle w:val="TableParagraph"/>
+              <w:spacing w:line="360" w:lineRule="auto"/>
+              <w:ind w:right="186"/>
+              <w:jc w:val="both"/>
+              <w:rPr>
+                <w:sz w:val="24"/>
+              </w:rPr>
+            </w:pPr>
+            <w:r>
+              <w:rPr>
+                <w:sz w:val="24"/>
+              </w:rPr>
+              <w:t>Aumento de los ingresos: La mejora de la experiencia del cliente y la eficiencia en la organización de eventos pueden contribuir a aumentar los ingresos del hotel.</w:t>
+            </w:r>
+          </w:p>
+          <w:p>
+            <w:pPr>
+              <w:pStyle w:val="TableParagraph"/>
+              <w:spacing w:line="360" w:lineRule="auto"/>
+              <w:ind w:right="186"/>
+              <w:jc w:val="both"/>
+              <w:rPr>
+                <w:sz w:val="24"/>
+              </w:rPr>
+            </w:pPr>
+            <w:r>
+              <w:rPr>
+                <w:sz w:val="24"/>
+              </w:rPr>
+              <w:t>Mejora de la competitividad: La implementación de un sistema de gestión hotelera integral permitirá al hotel mejorar su competitividad en el mercado.</w:t>
+            </w:r>
+          </w:p>
+          <w:p>
+            <w:pPr>
+              <w:pStyle w:val="TableParagraph"/>
+              <w:spacing w:line="360" w:lineRule="auto"/>
+              <w:ind w:right="186"/>
+              <w:jc w:val="both"/>
+              <w:rPr>
+                <w:sz w:val="24"/>
+              </w:rPr>
+            </w:pPr>
+            <w:r>
+              <w:rPr>
+                <w:sz w:val="24"/>
+              </w:rPr>
+              <w:t>En resumen, el proyecto de software para hoteles y eventos tiene como objetivo optimizar la gestión integral de las operaciones diarias, mejorar la experiencia del cliente y aumentar la rentabilidad de la organización.</w:t>
             </w:r>
           </w:p>
         </w:tc>
@@ -2885,6 +3389,7 @@
             <w:pPr>
               <w:pStyle w:val="TableParagraph"/>
               <w:spacing w:line="360" w:lineRule="auto"/>
+              <w:jc w:val="both"/>
               <w:rPr>
                 <w:spacing w:val="-2"/>
                 <w:sz w:val="24"/>
@@ -2896,6 +3401,7 @@
                 <w:i/>
                 <w:sz w:val="24"/>
               </w:rPr>
+              <w:lastRenderedPageBreak/>
               <w:t>ENTREGABLES</w:t>
             </w:r>
             <w:r>
@@ -3033,6 +3539,7 @@
             <w:pPr>
               <w:pStyle w:val="TableParagraph"/>
               <w:spacing w:line="360" w:lineRule="auto"/>
+              <w:jc w:val="both"/>
               <w:rPr>
                 <w:b/>
                 <w:bCs/>
@@ -3045,416 +3552,382 @@
                 <w:sz w:val="24"/>
                 <w:lang w:val="es-MX"/>
               </w:rPr>
+              <w:t xml:space="preserve">    </w:t>
+            </w:r>
+            <w:r>
+              <w:rPr>
+                <w:b/>
+                <w:bCs/>
+                <w:sz w:val="24"/>
+                <w:lang w:val="es-MX"/>
+              </w:rPr>
+              <w:t>Prototipos y Diagramas:</w:t>
+            </w:r>
+          </w:p>
+          <w:p>
+            <w:pPr>
+              <w:pStyle w:val="TableParagraph"/>
+              <w:spacing w:line="360" w:lineRule="auto"/>
+              <w:jc w:val="both"/>
+              <w:rPr>
+                <w:sz w:val="24"/>
+                <w:lang w:val="es-MX"/>
+              </w:rPr>
+            </w:pPr>
+            <w:r>
+              <w:rPr>
+                <w:sz w:val="24"/>
+                <w:lang w:val="es-MX"/>
+              </w:rPr>
+              <w:t>Prototipos interactivos o diagramas visuales que demuestren la interfaz de usuario y la experiencia del cliente para el sistema de reservas en línea y la gestión de eventos.</w:t>
+            </w:r>
+          </w:p>
+          <w:p>
+            <w:pPr>
+              <w:pStyle w:val="TableParagraph"/>
+              <w:spacing w:line="360" w:lineRule="auto"/>
+              <w:jc w:val="both"/>
+              <w:rPr>
+                <w:b/>
+                <w:bCs/>
+                <w:sz w:val="24"/>
+                <w:lang w:val="es-MX"/>
+              </w:rPr>
+            </w:pPr>
+            <w:r>
+              <w:rPr>
+                <w:sz w:val="24"/>
+                <w:lang w:val="es-MX"/>
+              </w:rPr>
+              <w:t xml:space="preserve">    </w:t>
+            </w:r>
+            <w:r>
+              <w:rPr>
+                <w:b/>
+                <w:bCs/>
+                <w:sz w:val="24"/>
+                <w:lang w:val="es-MX"/>
+              </w:rPr>
+              <w:t>Documentación del Usuario:</w:t>
+            </w:r>
+          </w:p>
+          <w:p>
+            <w:pPr>
+              <w:pStyle w:val="TableParagraph"/>
+              <w:spacing w:line="360" w:lineRule="auto"/>
+              <w:jc w:val="both"/>
+              <w:rPr>
+                <w:sz w:val="24"/>
+                <w:lang w:val="es-MX"/>
+              </w:rPr>
+            </w:pPr>
+            <w:r>
+              <w:rPr>
+                <w:sz w:val="24"/>
+                <w:lang w:val="es-MX"/>
+              </w:rPr>
+              <w:t xml:space="preserve"> Manuales de usuario detallados que expliquen cómo utilizar todas las funcionalidades del sistema, desde la reserva de habitaciones hasta la planificación de eventos, con instrucciones paso a paso y capturas de pantalla.</w:t>
+            </w:r>
+          </w:p>
+          <w:p>
+            <w:pPr>
+              <w:pStyle w:val="TableParagraph"/>
+              <w:spacing w:line="360" w:lineRule="auto"/>
+              <w:jc w:val="both"/>
+              <w:rPr>
+                <w:b/>
+                <w:bCs/>
+                <w:sz w:val="24"/>
+                <w:lang w:val="es-MX"/>
+              </w:rPr>
+            </w:pPr>
+            <w:r>
+              <w:rPr>
+                <w:sz w:val="24"/>
+                <w:lang w:val="es-MX"/>
+              </w:rPr>
+              <w:t xml:space="preserve">    </w:t>
+            </w:r>
+            <w:r>
+              <w:rPr>
+                <w:b/>
+                <w:bCs/>
+                <w:sz w:val="24"/>
+                <w:lang w:val="es-MX"/>
+              </w:rPr>
+              <w:t>Sistema Implementado y en Producción:</w:t>
+            </w:r>
+          </w:p>
+          <w:p>
+            <w:pPr>
+              <w:pStyle w:val="TableParagraph"/>
+              <w:spacing w:line="360" w:lineRule="auto"/>
+              <w:jc w:val="both"/>
+              <w:rPr>
+                <w:sz w:val="24"/>
+                <w:lang w:val="es-MX"/>
+              </w:rPr>
+            </w:pPr>
+            <w:r>
+              <w:rPr>
+                <w:sz w:val="24"/>
+                <w:lang w:val="es-MX"/>
+              </w:rPr>
+              <w:t>Entrega del sistema completamente implementado y funcional en el entorno de producción del hotel, listo para su uso diario por parte del personal y los clientes.</w:t>
+            </w:r>
+          </w:p>
+          <w:p>
+            <w:pPr>
+              <w:pStyle w:val="TableParagraph"/>
+              <w:spacing w:line="360" w:lineRule="auto"/>
+              <w:jc w:val="both"/>
+              <w:rPr>
+                <w:b/>
+                <w:bCs/>
+                <w:sz w:val="24"/>
+                <w:lang w:val="es-MX"/>
+              </w:rPr>
+            </w:pPr>
+            <w:r>
+              <w:rPr>
+                <w:sz w:val="24"/>
+                <w:lang w:val="es-MX"/>
+              </w:rPr>
+              <w:t xml:space="preserve">    </w:t>
+            </w:r>
+            <w:r>
+              <w:rPr>
+                <w:b/>
+                <w:bCs/>
+                <w:sz w:val="24"/>
+                <w:lang w:val="es-MX"/>
+              </w:rPr>
+              <w:t>Capacitación del Personal:</w:t>
+            </w:r>
+          </w:p>
+          <w:p>
+            <w:pPr>
+              <w:pStyle w:val="TableParagraph"/>
+              <w:spacing w:line="360" w:lineRule="auto"/>
+              <w:jc w:val="both"/>
+              <w:rPr>
+                <w:sz w:val="24"/>
+                <w:lang w:val="es-MX"/>
+              </w:rPr>
+            </w:pPr>
+            <w:r>
+              <w:rPr>
+                <w:sz w:val="24"/>
+                <w:lang w:val="es-MX"/>
+              </w:rPr>
+              <w:t>Sesiones de capacitación para el personal del hotel sobre cómo utilizar eficazmente el sistema, incluyendo el proceso de reservas, la gestión de eventos y la generación de informes.</w:t>
+            </w:r>
+          </w:p>
+          <w:p>
+            <w:pPr>
+              <w:pStyle w:val="TableParagraph"/>
+              <w:spacing w:line="360" w:lineRule="auto"/>
+              <w:jc w:val="both"/>
+              <w:rPr>
+                <w:b/>
+                <w:bCs/>
+                <w:sz w:val="24"/>
+                <w:lang w:val="es-MX"/>
+              </w:rPr>
+            </w:pPr>
+            <w:r>
+              <w:rPr>
+                <w:sz w:val="24"/>
+                <w:lang w:val="es-MX"/>
+              </w:rPr>
+              <w:t xml:space="preserve">    </w:t>
+            </w:r>
+            <w:r>
+              <w:rPr>
+                <w:b/>
+                <w:bCs/>
+                <w:sz w:val="24"/>
+                <w:lang w:val="es-MX"/>
+              </w:rPr>
+              <w:t>Soporte Técnico Continuo:</w:t>
+            </w:r>
+          </w:p>
+          <w:p>
+            <w:pPr>
+              <w:pStyle w:val="TableParagraph"/>
+              <w:spacing w:line="360" w:lineRule="auto"/>
+              <w:jc w:val="both"/>
+              <w:rPr>
+                <w:sz w:val="24"/>
+                <w:lang w:val="es-MX"/>
+              </w:rPr>
+            </w:pPr>
+            <w:r>
+              <w:rPr>
+                <w:sz w:val="24"/>
+                <w:lang w:val="es-MX"/>
+              </w:rPr>
+              <w:t>Oferta de soporte técnico continuo para resolver cualquier problema o pregunta que surja después de la implementación del sistema, asegurando que el cliente se sienta respaldado y pueda utilizar el sistema de manera efectiva.</w:t>
+            </w:r>
+          </w:p>
+          <w:p>
+            <w:pPr>
+              <w:pStyle w:val="TableParagraph"/>
+              <w:spacing w:line="360" w:lineRule="auto"/>
+              <w:jc w:val="both"/>
+              <w:rPr>
+                <w:b/>
+                <w:bCs/>
+                <w:sz w:val="24"/>
+                <w:lang w:val="es-MX"/>
+              </w:rPr>
+            </w:pPr>
+            <w:r>
+              <w:rPr>
+                <w:sz w:val="24"/>
+                <w:lang w:val="es-MX"/>
+              </w:rPr>
+              <w:t xml:space="preserve">    </w:t>
+            </w:r>
+            <w:r>
+              <w:rPr>
+                <w:b/>
+                <w:bCs/>
+                <w:sz w:val="24"/>
+                <w:lang w:val="es-MX"/>
+              </w:rPr>
+              <w:t>Informes de Progreso y Seguimiento:</w:t>
+            </w:r>
+          </w:p>
+          <w:p>
+            <w:pPr>
+              <w:pStyle w:val="TableParagraph"/>
+              <w:spacing w:line="360" w:lineRule="auto"/>
+              <w:jc w:val="both"/>
+              <w:rPr>
+                <w:sz w:val="24"/>
+                <w:lang w:val="es-MX"/>
+              </w:rPr>
+            </w:pPr>
+            <w:r>
+              <w:rPr>
+                <w:sz w:val="24"/>
+                <w:lang w:val="es-MX"/>
+              </w:rPr>
+              <w:t>Informes periódicos que detallen el progreso del proyecto, incluyendo hitos alcanzados, problemas encontrados y acciones tomadas, para mantener al cliente informado y comprometido con el proceso.</w:t>
+            </w:r>
+          </w:p>
+          <w:p>
+            <w:pPr>
+              <w:pStyle w:val="TableParagraph"/>
+              <w:spacing w:line="360" w:lineRule="auto"/>
+              <w:jc w:val="both"/>
+              <w:rPr>
+                <w:sz w:val="24"/>
+                <w:lang w:val="es-MX"/>
+              </w:rPr>
+            </w:pPr>
+          </w:p>
+          <w:p>
+            <w:pPr>
+              <w:pStyle w:val="TableParagraph"/>
+              <w:spacing w:line="360" w:lineRule="auto"/>
+              <w:jc w:val="both"/>
+              <w:rPr>
+                <w:b/>
+                <w:bCs/>
+                <w:sz w:val="24"/>
+                <w:lang w:val="es-MX"/>
+              </w:rPr>
+            </w:pPr>
+            <w:r>
+              <w:rPr>
+                <w:sz w:val="24"/>
+                <w:lang w:val="es-MX"/>
+              </w:rPr>
+              <w:t xml:space="preserve">    </w:t>
+            </w:r>
+            <w:r>
+              <w:rPr>
+                <w:b/>
+                <w:bCs/>
+                <w:sz w:val="24"/>
+                <w:lang w:val="es-MX"/>
+              </w:rPr>
+              <w:t>Documentación de Integración con Plataformas Externas:</w:t>
+            </w:r>
+          </w:p>
+          <w:p>
+            <w:pPr>
+              <w:pStyle w:val="TableParagraph"/>
+              <w:spacing w:line="360" w:lineRule="auto"/>
+              <w:jc w:val="both"/>
+              <w:rPr>
+                <w:sz w:val="24"/>
+                <w:lang w:val="es-MX"/>
+              </w:rPr>
+            </w:pPr>
+            <w:r>
+              <w:rPr>
+                <w:sz w:val="24"/>
+                <w:lang w:val="es-MX"/>
+              </w:rPr>
+              <w:t>Documentación detallada sobre la integración del sistema con plataformas externas de reservas y pagos, incluyendo instrucciones sobre cómo administrar y mantener estas integraciones en el futuro.</w:t>
+            </w:r>
+          </w:p>
+          <w:p>
+            <w:pPr>
+              <w:pStyle w:val="TableParagraph"/>
+              <w:spacing w:line="360" w:lineRule="auto"/>
+              <w:jc w:val="both"/>
+              <w:rPr>
+                <w:b/>
+                <w:bCs/>
+                <w:sz w:val="24"/>
+                <w:lang w:val="es-MX"/>
+              </w:rPr>
+            </w:pPr>
+            <w:r>
+              <w:rPr>
+                <w:sz w:val="24"/>
+                <w:lang w:val="es-MX"/>
+              </w:rPr>
+              <w:t xml:space="preserve">    </w:t>
+            </w:r>
+            <w:r>
+              <w:rPr>
+                <w:b/>
+                <w:bCs/>
+                <w:sz w:val="24"/>
+                <w:lang w:val="es-MX"/>
+              </w:rPr>
+              <w:t>Actualizaciones y Mejoras Continuas:</w:t>
+            </w:r>
+          </w:p>
+          <w:p>
+            <w:pPr>
+              <w:pStyle w:val="TableParagraph"/>
+              <w:spacing w:line="360" w:lineRule="auto"/>
+              <w:jc w:val="both"/>
+              <w:rPr>
+                <w:sz w:val="24"/>
+                <w:lang w:val="es-MX"/>
+              </w:rPr>
+            </w:pPr>
+            <w:r>
+              <w:rPr>
+                <w:sz w:val="24"/>
+                <w:lang w:val="es-MX"/>
+              </w:rPr>
+              <w:t xml:space="preserve">Compromiso de proporcionar actualizaciones regulares del sistema con nuevas </w:t>
+            </w:r>
+            <w:r>
+              <w:rPr>
+                <w:sz w:val="24"/>
+                <w:lang w:val="es-MX"/>
+              </w:rPr>
               <w:lastRenderedPageBreak/>
-              <w:t xml:space="preserve">    </w:t>
-            </w:r>
-            <w:r>
-              <w:rPr>
-                <w:b/>
-                <w:bCs/>
-                <w:sz w:val="24"/>
-                <w:lang w:val="es-MX"/>
-              </w:rPr>
-              <w:t>Prototipos y Diagramas:</w:t>
-            </w:r>
-          </w:p>
-          <w:p>
-            <w:pPr>
-              <w:pStyle w:val="TableParagraph"/>
-              <w:spacing w:line="360" w:lineRule="auto"/>
-              <w:rPr>
-                <w:sz w:val="24"/>
-                <w:lang w:val="es-MX"/>
-              </w:rPr>
-            </w:pPr>
-            <w:r>
-              <w:rPr>
-                <w:sz w:val="24"/>
-                <w:lang w:val="es-MX"/>
-              </w:rPr>
-              <w:t xml:space="preserve">Prototipos interactivos o diagramas visuales que demuestren la interfaz de usuario y la experiencia del cliente para el </w:t>
-            </w:r>
-            <w:r>
-              <w:rPr>
-                <w:sz w:val="24"/>
-                <w:lang w:val="es-MX"/>
-              </w:rPr>
-              <w:t>sistema de reservas en línea y la gestión de eventos.</w:t>
-            </w:r>
-          </w:p>
-          <w:p>
-            <w:pPr>
-              <w:pStyle w:val="TableParagraph"/>
-              <w:spacing w:line="360" w:lineRule="auto"/>
-              <w:rPr>
-                <w:b/>
-                <w:bCs/>
-                <w:sz w:val="24"/>
-                <w:lang w:val="es-MX"/>
-              </w:rPr>
-            </w:pPr>
-            <w:r>
-              <w:rPr>
-                <w:sz w:val="24"/>
-                <w:lang w:val="es-MX"/>
-              </w:rPr>
-              <w:t xml:space="preserve">    </w:t>
-            </w:r>
-            <w:r>
-              <w:rPr>
-                <w:b/>
-                <w:bCs/>
-                <w:sz w:val="24"/>
-                <w:lang w:val="es-MX"/>
-              </w:rPr>
-              <w:t>Documentación del Usuario:</w:t>
-            </w:r>
-          </w:p>
-          <w:p>
-            <w:pPr>
-              <w:pStyle w:val="TableParagraph"/>
-              <w:spacing w:line="360" w:lineRule="auto"/>
-              <w:rPr>
-                <w:sz w:val="24"/>
-                <w:lang w:val="es-MX"/>
-              </w:rPr>
-            </w:pPr>
-            <w:r>
-              <w:rPr>
-                <w:sz w:val="24"/>
-                <w:lang w:val="es-MX"/>
-              </w:rPr>
-              <w:t xml:space="preserve"> Manuales de usuario detallados que expliquen cómo utilizar todas las funcionalidades del sistema, desde la reserva de habitaciones hasta la planificación de eventos, con </w:t>
-            </w:r>
-            <w:r>
-              <w:rPr>
-                <w:sz w:val="24"/>
-                <w:lang w:val="es-MX"/>
-              </w:rPr>
-              <w:t>instrucciones paso a paso y capturas de pantalla.</w:t>
-            </w:r>
-          </w:p>
-          <w:p>
-            <w:pPr>
-              <w:pStyle w:val="TableParagraph"/>
-              <w:spacing w:line="360" w:lineRule="auto"/>
-              <w:rPr>
-                <w:b/>
-                <w:bCs/>
-                <w:sz w:val="24"/>
-                <w:lang w:val="es-MX"/>
-              </w:rPr>
-            </w:pPr>
-            <w:r>
-              <w:rPr>
-                <w:sz w:val="24"/>
-                <w:lang w:val="es-MX"/>
-              </w:rPr>
-              <w:t xml:space="preserve">    </w:t>
-            </w:r>
-            <w:r>
-              <w:rPr>
-                <w:b/>
-                <w:bCs/>
-                <w:sz w:val="24"/>
-                <w:lang w:val="es-MX"/>
-              </w:rPr>
-              <w:t>Sistema Implementado y en Producción:</w:t>
-            </w:r>
-          </w:p>
-          <w:p>
-            <w:pPr>
-              <w:pStyle w:val="TableParagraph"/>
-              <w:spacing w:line="360" w:lineRule="auto"/>
-              <w:rPr>
-                <w:sz w:val="24"/>
-                <w:lang w:val="es-MX"/>
-              </w:rPr>
-            </w:pPr>
-            <w:r>
-              <w:rPr>
-                <w:sz w:val="24"/>
-                <w:lang w:val="es-MX"/>
-              </w:rPr>
-              <w:t>Entrega del sistema completamente implementado y funcional en el entorno de producción del hotel, listo para su uso diario por parte del personal y los clientes.</w:t>
-            </w:r>
-          </w:p>
-          <w:p>
-            <w:pPr>
-              <w:pStyle w:val="TableParagraph"/>
-              <w:spacing w:line="360" w:lineRule="auto"/>
-              <w:rPr>
-                <w:b/>
-                <w:bCs/>
-                <w:sz w:val="24"/>
-                <w:lang w:val="es-MX"/>
-              </w:rPr>
-            </w:pPr>
-            <w:r>
-              <w:rPr>
-                <w:sz w:val="24"/>
-                <w:lang w:val="es-MX"/>
-              </w:rPr>
-              <w:t xml:space="preserve">  </w:t>
-            </w:r>
-            <w:r>
-              <w:rPr>
-                <w:sz w:val="24"/>
-                <w:lang w:val="es-MX"/>
-              </w:rPr>
-              <w:t xml:space="preserve">  </w:t>
-            </w:r>
-            <w:r>
-              <w:rPr>
-                <w:b/>
-                <w:bCs/>
-                <w:sz w:val="24"/>
-                <w:lang w:val="es-MX"/>
-              </w:rPr>
-              <w:t>Capacitación del Personal:</w:t>
-            </w:r>
-          </w:p>
-          <w:p>
-            <w:pPr>
-              <w:pStyle w:val="TableParagraph"/>
-              <w:spacing w:line="360" w:lineRule="auto"/>
-              <w:rPr>
-                <w:sz w:val="24"/>
-                <w:lang w:val="es-MX"/>
-              </w:rPr>
-            </w:pPr>
-            <w:r>
-              <w:rPr>
-                <w:sz w:val="24"/>
-                <w:lang w:val="es-MX"/>
-              </w:rPr>
-              <w:t>Sesiones de capacitación para el personal del hotel sobre cómo utilizar eficazmente el sistema, incluyendo el proceso de reservas, la gestión de eventos y la generación de informes.</w:t>
-            </w:r>
-          </w:p>
-          <w:p>
-            <w:pPr>
-              <w:pStyle w:val="TableParagraph"/>
-              <w:spacing w:line="360" w:lineRule="auto"/>
-              <w:rPr>
-                <w:b/>
-                <w:bCs/>
-                <w:sz w:val="24"/>
-                <w:lang w:val="es-MX"/>
-              </w:rPr>
-            </w:pPr>
-            <w:r>
-              <w:rPr>
-                <w:sz w:val="24"/>
-                <w:lang w:val="es-MX"/>
-              </w:rPr>
-              <w:t xml:space="preserve">    </w:t>
-            </w:r>
-            <w:r>
-              <w:rPr>
-                <w:b/>
-                <w:bCs/>
-                <w:sz w:val="24"/>
-                <w:lang w:val="es-MX"/>
-              </w:rPr>
-              <w:t>Soporte Técnico Continuo:</w:t>
-            </w:r>
-          </w:p>
-          <w:p>
-            <w:pPr>
-              <w:pStyle w:val="TableParagraph"/>
-              <w:spacing w:line="360" w:lineRule="auto"/>
-              <w:rPr>
-                <w:sz w:val="24"/>
-                <w:lang w:val="es-MX"/>
-              </w:rPr>
-            </w:pPr>
-            <w:r>
-              <w:rPr>
-                <w:sz w:val="24"/>
-                <w:lang w:val="es-MX"/>
-              </w:rPr>
-              <w:t>Oferta de sopor</w:t>
-            </w:r>
-            <w:r>
-              <w:rPr>
-                <w:sz w:val="24"/>
-                <w:lang w:val="es-MX"/>
-              </w:rPr>
-              <w:t>te técnico continuo para resolver cualquier problema o pregunta que surja después de la implementación del sistema, asegurando que el cliente se sienta respaldado y pueda utilizar el sistema de manera efectiva.</w:t>
-            </w:r>
-          </w:p>
-          <w:p>
-            <w:pPr>
-              <w:pStyle w:val="TableParagraph"/>
-              <w:spacing w:line="360" w:lineRule="auto"/>
-              <w:rPr>
-                <w:b/>
-                <w:bCs/>
-                <w:sz w:val="24"/>
-                <w:lang w:val="es-MX"/>
-              </w:rPr>
-            </w:pPr>
-            <w:r>
-              <w:rPr>
-                <w:sz w:val="24"/>
-                <w:lang w:val="es-MX"/>
-              </w:rPr>
-              <w:t xml:space="preserve">    </w:t>
-            </w:r>
-            <w:r>
-              <w:rPr>
-                <w:b/>
-                <w:bCs/>
-                <w:sz w:val="24"/>
-                <w:lang w:val="es-MX"/>
-              </w:rPr>
-              <w:t>Informes de Progreso y Seguimiento:</w:t>
-            </w:r>
-          </w:p>
-          <w:p>
-            <w:pPr>
-              <w:pStyle w:val="TableParagraph"/>
-              <w:spacing w:line="360" w:lineRule="auto"/>
-              <w:rPr>
-                <w:sz w:val="24"/>
-                <w:lang w:val="es-MX"/>
-              </w:rPr>
-            </w:pPr>
-            <w:r>
-              <w:rPr>
-                <w:sz w:val="24"/>
-                <w:lang w:val="es-MX"/>
-              </w:rPr>
-              <w:t>Infor</w:t>
-            </w:r>
-            <w:r>
-              <w:rPr>
-                <w:sz w:val="24"/>
-                <w:lang w:val="es-MX"/>
-              </w:rPr>
-              <w:t>mes periódicos que detallen el progreso del proyecto, incluyendo hitos alcanzados, problemas encontrados y acciones tomadas, para mantener al cliente informado y comprometido con el proceso.</w:t>
-            </w:r>
-          </w:p>
-          <w:p>
-            <w:pPr>
-              <w:pStyle w:val="TableParagraph"/>
-              <w:spacing w:line="360" w:lineRule="auto"/>
-              <w:rPr>
-                <w:sz w:val="24"/>
-                <w:lang w:val="es-MX"/>
-              </w:rPr>
-            </w:pPr>
-          </w:p>
-          <w:p>
-            <w:pPr>
-              <w:pStyle w:val="TableParagraph"/>
-              <w:spacing w:line="360" w:lineRule="auto"/>
-              <w:rPr>
-                <w:b/>
-                <w:bCs/>
-                <w:sz w:val="24"/>
-                <w:lang w:val="es-MX"/>
-              </w:rPr>
-            </w:pPr>
-            <w:r>
-              <w:rPr>
-                <w:sz w:val="24"/>
-                <w:lang w:val="es-MX"/>
-              </w:rPr>
-              <w:t xml:space="preserve">    </w:t>
-            </w:r>
-            <w:r>
-              <w:rPr>
-                <w:b/>
-                <w:bCs/>
-                <w:sz w:val="24"/>
-                <w:lang w:val="es-MX"/>
-              </w:rPr>
-              <w:t>Documentación de Integración con Plataformas Externas:</w:t>
-            </w:r>
-          </w:p>
-          <w:p>
-            <w:pPr>
-              <w:pStyle w:val="TableParagraph"/>
-              <w:spacing w:line="360" w:lineRule="auto"/>
-              <w:rPr>
-                <w:sz w:val="24"/>
-                <w:lang w:val="es-MX"/>
-              </w:rPr>
-            </w:pPr>
-            <w:r>
-              <w:rPr>
-                <w:sz w:val="24"/>
-                <w:lang w:val="es-MX"/>
-              </w:rPr>
-              <w:t>Docum</w:t>
-            </w:r>
-            <w:r>
-              <w:rPr>
-                <w:sz w:val="24"/>
-                <w:lang w:val="es-MX"/>
-              </w:rPr>
-              <w:t>entación detallada sobre la integración del sistema con plataformas externas de reservas y pagos, incluyendo instrucciones sobre cómo administrar y mantener estas integraciones en el futuro.</w:t>
-            </w:r>
-          </w:p>
-          <w:p>
-            <w:pPr>
-              <w:pStyle w:val="TableParagraph"/>
-              <w:spacing w:line="360" w:lineRule="auto"/>
-              <w:rPr>
-                <w:b/>
-                <w:bCs/>
-                <w:sz w:val="24"/>
-                <w:lang w:val="es-MX"/>
-              </w:rPr>
-            </w:pPr>
-            <w:r>
-              <w:rPr>
-                <w:sz w:val="24"/>
-                <w:lang w:val="es-MX"/>
-              </w:rPr>
-              <w:t xml:space="preserve">    </w:t>
-            </w:r>
-            <w:r>
-              <w:rPr>
-                <w:b/>
-                <w:bCs/>
-                <w:sz w:val="24"/>
-                <w:lang w:val="es-MX"/>
-              </w:rPr>
-              <w:t>Actualizaciones y Mejoras Continuas:</w:t>
-            </w:r>
-          </w:p>
-          <w:p>
-            <w:pPr>
-              <w:pStyle w:val="TableParagraph"/>
-              <w:spacing w:line="360" w:lineRule="auto"/>
-              <w:rPr>
-                <w:sz w:val="24"/>
-                <w:lang w:val="es-MX"/>
-              </w:rPr>
-            </w:pPr>
-            <w:r>
-              <w:rPr>
-                <w:sz w:val="24"/>
-                <w:lang w:val="es-MX"/>
-              </w:rPr>
-              <w:t xml:space="preserve">Compromiso de </w:t>
-            </w:r>
-            <w:r>
-              <w:rPr>
-                <w:sz w:val="24"/>
-                <w:lang w:val="es-MX"/>
-              </w:rPr>
-              <w:t xml:space="preserve">proporcionar actualizaciones regulares del sistema con nuevas características y mejoras basadas en la retroalimentación del cliente y las necesidades </w:t>
-            </w:r>
-            <w:r>
-              <w:rPr>
-                <w:sz w:val="24"/>
-                <w:lang w:val="es-MX"/>
-              </w:rPr>
-              <w:lastRenderedPageBreak/>
-              <w:t>cambiantes del negocio.</w:t>
+              <w:t>características y mejoras basadas en la retroalimentación del cliente y las necesidades cambiantes del negocio.</w:t>
             </w:r>
           </w:p>
         </w:tc>
@@ -3471,6 +3944,7 @@
             <w:pPr>
               <w:pStyle w:val="TableParagraph"/>
               <w:spacing w:line="360" w:lineRule="auto"/>
+              <w:jc w:val="both"/>
               <w:rPr>
                 <w:sz w:val="24"/>
               </w:rPr>
@@ -3617,10 +4091,7 @@
               <w:jc w:val="both"/>
             </w:pPr>
             <w:r>
-              <w:t>El proyecto de software para hoteles y eventos tiene como objetivo principal optimizar la gestión integral de las operaciones diarias de un hotel que también organiza eventos. Esto se logrará mediante la implementació</w:t>
-            </w:r>
-            <w:r>
-              <w:t>n de un sistema centralizado que automatice y agilice diversos procesos, desde la reserva de habitaciones hasta la planificación y ejecución de eventos.</w:t>
+              <w:t>El proyecto de software para hoteles y eventos tiene como objetivo principal optimizar la gestión integral de las operaciones diarias de un hotel que también organiza eventos. Esto se logrará mediante la implementación de un sistema centralizado que automatice y agilice diversos procesos, desde la reserva de habitaciones hasta la planificación y ejecución de eventos.</w:t>
             </w:r>
           </w:p>
           <w:p>
@@ -3641,10 +4112,7 @@
               <w:jc w:val="both"/>
             </w:pPr>
             <w:r>
-              <w:t>La implementación de este proyecto de software generará diversos benef</w:t>
-            </w:r>
-            <w:r>
-              <w:t>icios para la organización, entre los que se destacan:</w:t>
+              <w:t>La implementación de este proyecto de software generará diversos beneficios para la organización, entre los que se destacan:</w:t>
             </w:r>
           </w:p>
           <w:p>
@@ -3665,21 +4133,15 @@
               <w:jc w:val="both"/>
             </w:pPr>
             <w:r>
-              <w:t>Automatización del proceso de reservas: El sistema permitirá a los huéspedes realizar reservas en línea, a través del sitio web o aplicación móvi</w:t>
-            </w:r>
-            <w:r>
-              <w:t>l del hotel, reduciendo la carga de trabajo del personal de recepción.</w:t>
-            </w:r>
-          </w:p>
-          <w:p>
-            <w:pPr>
-              <w:jc w:val="both"/>
-            </w:pPr>
-            <w:r>
-              <w:t>Gestión centralizada de las reservas: El sistema integrará las reservas realizadas a través de diferentes canales (sitio web, aplicación móvil, agencias de viajes, etc.) en una única pl</w:t>
-            </w:r>
-            <w:r>
-              <w:t>ataforma, facilitando su consulta y gestión.</w:t>
+              <w:t>Automatización del proceso de reservas: El sistema permitirá a los huéspedes realizar reservas en línea, a través del sitio web o aplicación móvil del hotel, reduciendo la carga de trabajo del personal de recepción.</w:t>
+            </w:r>
+          </w:p>
+          <w:p>
+            <w:pPr>
+              <w:jc w:val="both"/>
+            </w:pPr>
+            <w:r>
+              <w:t>Gestión centralizada de las reservas: El sistema integrará las reservas realizadas a través de diferentes canales (sitio web, aplicación móvil, agencias de viajes, etc.) en una única plataforma, facilitando su consulta y gestión.</w:t>
             </w:r>
           </w:p>
           <w:p>
@@ -3732,21 +4194,15 @@
               <w:jc w:val="both"/>
             </w:pPr>
             <w:r>
-              <w:t>2</w:t>
-            </w:r>
-            <w:r>
-              <w:t>. Planificación y ejecución eficiente de eventos:</w:t>
-            </w:r>
-          </w:p>
-          <w:p>
-            <w:pPr>
-              <w:jc w:val="both"/>
-            </w:pPr>
-            <w:r>
-              <w:t>Herramientas para la gestión de eventos: El sistema proporcionará herramientas para la planificación, organización y ejecución de eventos, incluyendo la gestión de invitados, proveedores, catering, montajes</w:t>
-            </w:r>
-            <w:r>
-              <w:t>, etc.</w:t>
+              <w:t>2. Planificación y ejecución eficiente de eventos:</w:t>
+            </w:r>
+          </w:p>
+          <w:p>
+            <w:pPr>
+              <w:jc w:val="both"/>
+            </w:pPr>
+            <w:r>
+              <w:t>Herramientas para la gestión de eventos: El sistema proporcionará herramientas para la planificación, organización y ejecución de eventos, incluyendo la gestión de invitados, proveedores, catering, montajes, etc.</w:t>
             </w:r>
           </w:p>
           <w:p>
@@ -3762,10 +4218,7 @@
               <w:jc w:val="both"/>
             </w:pPr>
             <w:r>
-              <w:t>Mejora de la comunicación y colaboración: El sistema facilitará la comunic</w:t>
-            </w:r>
-            <w:r>
-              <w:t>ación y colaboración entre los diferentes departamentos involucrados en la organización de eventos.</w:t>
+              <w:t>Mejora de la comunicación y colaboración: El sistema facilitará la comunicación y colaboración entre los diferentes departamentos involucrados en la organización de eventos.</w:t>
             </w:r>
           </w:p>
           <w:p>
@@ -3786,21 +4239,15 @@
               <w:jc w:val="both"/>
             </w:pPr>
             <w:r>
-              <w:t>Generación de informes y análisis: El sistema generará informes y análisis sobre diversos aspectos de las operaciones del hote</w:t>
-            </w:r>
-            <w:r>
-              <w:t>l, como la ocupación de habitaciones, los ingresos por eventos, la rentabilidad de los diferentes segmentos de mercado, etc.</w:t>
-            </w:r>
-          </w:p>
-          <w:p>
-            <w:pPr>
-              <w:jc w:val="both"/>
-            </w:pPr>
-            <w:r>
-              <w:t xml:space="preserve">Acceso a información en tiempo real: El sistema permitirá acceder a información en tiempo real sobre las operaciones del </w:t>
-            </w:r>
-            <w:r>
-              <w:t>hotel, lo que facilitará la toma de decisiones estratégicas.</w:t>
+              <w:t>Generación de informes y análisis: El sistema generará informes y análisis sobre diversos aspectos de las operaciones del hotel, como la ocupación de habitaciones, los ingresos por eventos, la rentabilidad de los diferentes segmentos de mercado, etc.</w:t>
+            </w:r>
+          </w:p>
+          <w:p>
+            <w:pPr>
+              <w:jc w:val="both"/>
+            </w:pPr>
+            <w:r>
+              <w:t>Acceso a información en tiempo real: El sistema permitirá acceder a información en tiempo real sobre las operaciones del hotel, lo que facilitará la toma de decisiones estratégicas.</w:t>
             </w:r>
           </w:p>
           <w:p>
@@ -3822,10 +4269,7 @@
             </w:pPr>
             <w:r>
               <w:lastRenderedPageBreak/>
-              <w:t>Personalización de la experiencia: El sistema permitirá personalizar la experiencia del huésped, ofreciendo recomendaciones y servicios adaptados a sus p</w:t>
-            </w:r>
-            <w:r>
-              <w:t>referencias.</w:t>
+              <w:t>Personalización de la experiencia: El sistema permitirá personalizar la experiencia del huésped, ofreciendo recomendaciones y servicios adaptados a sus preferencias.</w:t>
             </w:r>
           </w:p>
           <w:p>
@@ -3841,10 +4285,7 @@
               <w:jc w:val="both"/>
             </w:pPr>
             <w:r>
-              <w:t xml:space="preserve">Mejora de la satisfacción del cliente: La optimización de las operaciones </w:t>
-            </w:r>
-            <w:r>
-              <w:t>y la personalización de la experiencia del cliente contribuirán a mejorar su satisfacción general.</w:t>
+              <w:t>Mejora de la satisfacción del cliente: La optimización de las operaciones y la personalización de la experiencia del cliente contribuirán a mejorar su satisfacción general.</w:t>
             </w:r>
           </w:p>
           <w:p>
@@ -3873,38 +4314,30 @@
               <w:jc w:val="both"/>
             </w:pPr>
             <w:r>
-              <w:t>Aume</w:t>
-            </w:r>
-            <w:r>
-              <w:t>nto de los ingresos: La mejora de la experiencia del cliente y la eficiencia en la organización de eventos pueden contribuir a aumentar los ingresos del hotel.</w:t>
-            </w:r>
-          </w:p>
-          <w:p>
-            <w:pPr>
-              <w:jc w:val="both"/>
-            </w:pPr>
-            <w:r>
-              <w:t>Mejora de la competitividad: La implementación de un sistema de gestión hotelera integral permit</w:t>
-            </w:r>
-            <w:r>
-              <w:t>irá al hotel mejorar su competitividad en el mercado.</w:t>
-            </w:r>
-          </w:p>
-          <w:p>
-            <w:pPr>
-              <w:jc w:val="both"/>
-            </w:pPr>
-            <w:r>
-              <w:t xml:space="preserve">En resumen, el proyecto de software para hoteles y eventos tiene como objetivo optimizar la gestión integral de las operaciones diarias, mejorar la experiencia del cliente y aumentar la rentabilidad de </w:t>
-            </w:r>
-            <w:r>
-              <w:t>la organización.</w:t>
+              <w:t>Aumento de los ingresos: La mejora de la experiencia del cliente y la eficiencia en la organización de eventos pueden contribuir a aumentar los ingresos del hotel.</w:t>
+            </w:r>
+          </w:p>
+          <w:p>
+            <w:pPr>
+              <w:jc w:val="both"/>
+            </w:pPr>
+            <w:r>
+              <w:t>Mejora de la competitividad: La implementación de un sistema de gestión hotelera integral permitirá al hotel mejorar su competitividad en el mercado.</w:t>
+            </w:r>
+          </w:p>
+          <w:p>
+            <w:pPr>
+              <w:jc w:val="both"/>
+            </w:pPr>
+            <w:r>
+              <w:t>En resumen, el proyecto de software para hoteles y eventos tiene como objetivo optimizar la gestión integral de las operaciones diarias, mejorar la experiencia del cliente y aumentar la rentabilidad de la organización.</w:t>
             </w:r>
           </w:p>
           <w:p>
             <w:pPr>
               <w:pStyle w:val="TableParagraph"/>
               <w:spacing w:line="360" w:lineRule="auto"/>
+              <w:jc w:val="both"/>
               <w:rPr>
                 <w:sz w:val="24"/>
               </w:rPr>
@@ -3923,6 +4356,7 @@
           <w:p>
             <w:pPr>
               <w:pStyle w:val="TableParagraph"/>
+              <w:jc w:val="both"/>
               <w:rPr>
                 <w:spacing w:val="-2"/>
                 <w:sz w:val="24"/>
@@ -4042,14 +4476,7 @@
                 <w:sz w:val="24"/>
               </w:rPr>
               <w:br/>
-              <w:t xml:space="preserve">Este es el que va a recibir el software para que lo pueda utilizar para los fines ya descritos en los requerimientos, para poder optimizar la gestión de las </w:t>
-            </w:r>
-            <w:r>
-              <w:rPr>
-                <w:spacing w:val="-2"/>
-                <w:sz w:val="24"/>
-              </w:rPr>
-              <w:t>operaciones que se hacen diariamente así como los eventos que se realizan en el hotel</w:t>
+              <w:t>Este es el que va a recibir el software para que lo pueda utilizar para los fines ya descritos en los requerimientos, para poder optimizar la gestión de las operaciones que se hacen diariamente así como los eventos que se realizan en el hotel</w:t>
             </w:r>
             <w:r>
               <w:rPr>
@@ -4081,14 +4508,7 @@
                 <w:spacing w:val="-2"/>
                 <w:sz w:val="24"/>
               </w:rPr>
-              <w:t xml:space="preserve"> mercado y tener un mayor crecimiento de la organi</w:t>
-            </w:r>
-            <w:r>
-              <w:rPr>
-                <w:spacing w:val="-2"/>
-                <w:sz w:val="24"/>
-              </w:rPr>
-              <w:t xml:space="preserve">zación tanto interna como externa, así mismo con sus empleados buscar un mejor status para poder desarrollarse profesionalmente </w:t>
+              <w:t xml:space="preserve"> mercado y tener un mayor crecimiento de la organización tanto interna como externa, así mismo con sus empleados buscar un mejor status para poder desarrollarse profesionalmente </w:t>
             </w:r>
             <w:r>
               <w:rPr>
@@ -4128,35 +4548,29 @@
                 <w:spacing w:val="-2"/>
                 <w:sz w:val="24"/>
               </w:rPr>
-              <w:t xml:space="preserve"> tiempo para disfrutar del evento </w:t>
-            </w:r>
+              <w:t xml:space="preserve"> tiempo para disfrutar del evento o de simplemente de las actividades que provee el hotel, haciendo su estadía </w:t>
+            </w:r>
+            <w:proofErr w:type="spellStart"/>
             <w:r>
               <w:rPr>
                 <w:spacing w:val="-2"/>
                 <w:sz w:val="24"/>
               </w:rPr>
-              <w:t xml:space="preserve">o de simplemente de las actividades que provee el hotel, haciendo su estadía </w:t>
-            </w:r>
-            <w:proofErr w:type="spellStart"/>
+              <w:t>mas</w:t>
+            </w:r>
+            <w:proofErr w:type="spellEnd"/>
             <w:r>
               <w:rPr>
                 <w:spacing w:val="-2"/>
                 <w:sz w:val="24"/>
               </w:rPr>
-              <w:t>mas</w:t>
-            </w:r>
-            <w:proofErr w:type="spellEnd"/>
-            <w:r>
-              <w:rPr>
-                <w:spacing w:val="-2"/>
-                <w:sz w:val="24"/>
-              </w:rPr>
               <w:t xml:space="preserve"> agradable, elevando a si mismo el status del hotel</w:t>
             </w:r>
           </w:p>
           <w:p>
             <w:pPr>
               <w:pStyle w:val="TableParagraph"/>
+              <w:jc w:val="both"/>
               <w:rPr>
                 <w:sz w:val="24"/>
               </w:rPr>
@@ -4175,6 +4589,7 @@
           <w:p>
             <w:pPr>
               <w:pStyle w:val="TableParagraph"/>
+              <w:jc w:val="both"/>
               <w:rPr>
                 <w:spacing w:val="-2"/>
                 <w:sz w:val="24"/>
@@ -4282,6 +4697,7 @@
                 <w:p>
                   <w:pPr>
                     <w:pStyle w:val="TableParagraph"/>
+                    <w:jc w:val="both"/>
                     <w:rPr>
                       <w:spacing w:val="-2"/>
                       <w:sz w:val="24"/>
@@ -4315,6 +4731,7 @@
                 <w:p>
                   <w:pPr>
                     <w:pStyle w:val="TableParagraph"/>
+                    <w:jc w:val="both"/>
                     <w:rPr>
                       <w:spacing w:val="-2"/>
                       <w:sz w:val="24"/>
@@ -4338,6 +4755,7 @@
                 <w:p>
                   <w:pPr>
                     <w:pStyle w:val="TableParagraph"/>
+                    <w:jc w:val="both"/>
                     <w:rPr>
                       <w:spacing w:val="-2"/>
                       <w:sz w:val="24"/>
@@ -4361,6 +4779,7 @@
                 <w:p>
                   <w:pPr>
                     <w:pStyle w:val="TableParagraph"/>
+                    <w:jc w:val="both"/>
                     <w:rPr>
                       <w:spacing w:val="-2"/>
                       <w:sz w:val="24"/>
@@ -4388,6 +4807,7 @@
                 <w:p>
                   <w:pPr>
                     <w:pStyle w:val="TableParagraph"/>
+                    <w:jc w:val="both"/>
                     <w:rPr>
                       <w:spacing w:val="-2"/>
                       <w:sz w:val="24"/>
@@ -4413,6 +4833,7 @@
                 <w:p>
                   <w:pPr>
                     <w:pStyle w:val="TableParagraph"/>
+                    <w:jc w:val="both"/>
                     <w:rPr>
                       <w:spacing w:val="-2"/>
                       <w:sz w:val="24"/>
@@ -4436,6 +4857,7 @@
                 <w:p>
                   <w:pPr>
                     <w:pStyle w:val="TableParagraph"/>
+                    <w:jc w:val="both"/>
                     <w:rPr>
                       <w:spacing w:val="-2"/>
                       <w:sz w:val="24"/>
@@ -4460,6 +4882,7 @@
                   <w:pPr>
                     <w:pStyle w:val="TableParagraph"/>
                     <w:ind w:left="0"/>
+                    <w:jc w:val="both"/>
                     <w:rPr>
                       <w:spacing w:val="-2"/>
                       <w:sz w:val="24"/>
@@ -4483,6 +4906,7 @@
                 <w:p>
                   <w:pPr>
                     <w:pStyle w:val="TableParagraph"/>
+                    <w:jc w:val="both"/>
                     <w:rPr>
                       <w:spacing w:val="-2"/>
                       <w:sz w:val="24"/>
@@ -4506,6 +4930,7 @@
                 <w:p>
                   <w:pPr>
                     <w:pStyle w:val="TableParagraph"/>
+                    <w:jc w:val="both"/>
                     <w:rPr>
                       <w:spacing w:val="-2"/>
                       <w:sz w:val="24"/>
@@ -4529,6 +4954,7 @@
                 <w:p>
                   <w:pPr>
                     <w:pStyle w:val="TableParagraph"/>
+                    <w:jc w:val="both"/>
                     <w:rPr>
                       <w:spacing w:val="-2"/>
                       <w:sz w:val="24"/>
@@ -4552,6 +4978,7 @@
                 <w:p>
                   <w:pPr>
                     <w:pStyle w:val="TableParagraph"/>
+                    <w:jc w:val="both"/>
                     <w:rPr>
                       <w:spacing w:val="-2"/>
                       <w:sz w:val="24"/>
@@ -4562,7 +4989,7 @@
                       <w:spacing w:val="-2"/>
                       <w:sz w:val="24"/>
                     </w:rPr>
-                    <w:t xml:space="preserve">Escasez de personal </w:t>
+                    <w:t xml:space="preserve">Escasez de personal cualificado podría </w:t>
                   </w:r>
                   <w:r>
                     <w:rPr>
@@ -4570,14 +4997,7 @@
                       <w:sz w:val="24"/>
                     </w:rPr>
                     <w:lastRenderedPageBreak/>
-                    <w:t xml:space="preserve">cualificado podría afectar negativamente la productividad del equipo de </w:t>
-                  </w:r>
-                  <w:r>
-                    <w:rPr>
-                      <w:spacing w:val="-2"/>
-                      <w:sz w:val="24"/>
-                    </w:rPr>
-                    <w:t>desarrollo.</w:t>
+                    <w:t>afectar negativamente la productividad del equipo de desarrollo.</w:t>
                   </w:r>
                 </w:p>
               </w:tc>
@@ -4590,6 +5010,7 @@
                 <w:p>
                   <w:pPr>
                     <w:pStyle w:val="TableParagraph"/>
+                    <w:jc w:val="both"/>
                     <w:rPr>
                       <w:spacing w:val="-2"/>
                       <w:sz w:val="24"/>
@@ -4624,6 +5045,7 @@
                 <w:p>
                   <w:pPr>
                     <w:pStyle w:val="TableParagraph"/>
+                    <w:jc w:val="both"/>
                     <w:rPr>
                       <w:spacing w:val="-2"/>
                       <w:sz w:val="24"/>
@@ -4647,6 +5069,7 @@
                 <w:p>
                   <w:pPr>
                     <w:pStyle w:val="TableParagraph"/>
+                    <w:jc w:val="both"/>
                     <w:rPr>
                       <w:spacing w:val="-2"/>
                       <w:sz w:val="24"/>
@@ -4670,6 +5093,7 @@
                 <w:p>
                   <w:pPr>
                     <w:pStyle w:val="TableParagraph"/>
+                    <w:jc w:val="both"/>
                     <w:rPr>
                       <w:spacing w:val="-2"/>
                       <w:sz w:val="24"/>
@@ -4693,6 +5117,7 @@
                 <w:p>
                   <w:pPr>
                     <w:pStyle w:val="TableParagraph"/>
+                    <w:jc w:val="both"/>
                     <w:rPr>
                       <w:spacing w:val="-2"/>
                       <w:sz w:val="24"/>
@@ -4716,6 +5141,7 @@
                 <w:p>
                   <w:pPr>
                     <w:pStyle w:val="TableParagraph"/>
+                    <w:jc w:val="both"/>
                     <w:rPr>
                       <w:spacing w:val="-2"/>
                       <w:sz w:val="24"/>
@@ -4739,6 +5165,7 @@
                 <w:p>
                   <w:pPr>
                     <w:pStyle w:val="TableParagraph"/>
+                    <w:jc w:val="both"/>
                     <w:rPr>
                       <w:spacing w:val="-2"/>
                       <w:sz w:val="24"/>
@@ -4762,6 +5189,7 @@
                 <w:p>
                   <w:pPr>
                     <w:pStyle w:val="TableParagraph"/>
+                    <w:jc w:val="both"/>
                     <w:rPr>
                       <w:spacing w:val="-2"/>
                       <w:sz w:val="24"/>
@@ -4772,14 +5200,7 @@
                       <w:spacing w:val="-2"/>
                       <w:sz w:val="24"/>
                     </w:rPr>
-                    <w:t xml:space="preserve">Desviaciones en el presupuesto asignado podrían limitar la capacidad para completar todas las </w:t>
-                  </w:r>
-                  <w:r>
-                    <w:rPr>
-                      <w:spacing w:val="-2"/>
-                      <w:sz w:val="24"/>
-                    </w:rPr>
-                    <w:t>fases del proyecto según lo planeado.</w:t>
+                    <w:t>Desviaciones en el presupuesto asignado podrían limitar la capacidad para completar todas las fases del proyecto según lo planeado.</w:t>
                   </w:r>
                 </w:p>
               </w:tc>
@@ -4792,6 +5213,7 @@
                 <w:p>
                   <w:pPr>
                     <w:pStyle w:val="TableParagraph"/>
+                    <w:jc w:val="both"/>
                     <w:rPr>
                       <w:spacing w:val="-2"/>
                       <w:sz w:val="24"/>
@@ -4817,6 +5239,7 @@
                 <w:p>
                   <w:pPr>
                     <w:pStyle w:val="TableParagraph"/>
+                    <w:jc w:val="both"/>
                     <w:rPr>
                       <w:spacing w:val="-2"/>
                       <w:sz w:val="24"/>
@@ -4840,6 +5263,7 @@
                 <w:p>
                   <w:pPr>
                     <w:pStyle w:val="TableParagraph"/>
+                    <w:jc w:val="both"/>
                     <w:rPr>
                       <w:spacing w:val="-2"/>
                       <w:sz w:val="24"/>
@@ -4863,6 +5287,7 @@
                 <w:p>
                   <w:pPr>
                     <w:pStyle w:val="TableParagraph"/>
+                    <w:jc w:val="both"/>
                     <w:rPr>
                       <w:spacing w:val="-2"/>
                       <w:sz w:val="24"/>
@@ -4886,6 +5311,7 @@
                 <w:p>
                   <w:pPr>
                     <w:pStyle w:val="TableParagraph"/>
+                    <w:jc w:val="both"/>
                     <w:rPr>
                       <w:spacing w:val="-2"/>
                       <w:sz w:val="24"/>
@@ -4909,6 +5335,7 @@
                 <w:p>
                   <w:pPr>
                     <w:pStyle w:val="TableParagraph"/>
+                    <w:jc w:val="both"/>
                     <w:rPr>
                       <w:spacing w:val="-2"/>
                       <w:sz w:val="24"/>
@@ -4932,6 +5359,7 @@
                 <w:p>
                   <w:pPr>
                     <w:pStyle w:val="TableParagraph"/>
+                    <w:jc w:val="both"/>
                     <w:rPr>
                       <w:spacing w:val="-2"/>
                       <w:sz w:val="24"/>
@@ -4955,6 +5383,7 @@
                 <w:p>
                   <w:pPr>
                     <w:pStyle w:val="TableParagraph"/>
+                    <w:jc w:val="both"/>
                     <w:rPr>
                       <w:spacing w:val="-2"/>
                       <w:sz w:val="24"/>
@@ -4965,14 +5394,7 @@
                       <w:spacing w:val="-2"/>
                       <w:sz w:val="24"/>
                     </w:rPr>
-                    <w:t>Cambios frecuentes en los requ</w:t>
-                  </w:r>
-                  <w:r>
-                    <w:rPr>
-                      <w:spacing w:val="-2"/>
-                      <w:sz w:val="24"/>
-                    </w:rPr>
-                    <w:t>isitos del proyecto podrían afectar la planificación y el alcance del mismo.</w:t>
+                    <w:t>Cambios frecuentes en los requisitos del proyecto podrían afectar la planificación y el alcance del mismo.</w:t>
                   </w:r>
                 </w:p>
               </w:tc>
@@ -4985,6 +5407,7 @@
                 <w:p>
                   <w:pPr>
                     <w:pStyle w:val="TableParagraph"/>
+                    <w:jc w:val="both"/>
                     <w:rPr>
                       <w:spacing w:val="-2"/>
                       <w:sz w:val="24"/>
@@ -5008,6 +5431,7 @@
                 <w:p>
                   <w:pPr>
                     <w:pStyle w:val="TableParagraph"/>
+                    <w:jc w:val="both"/>
                     <w:rPr>
                       <w:spacing w:val="-2"/>
                       <w:sz w:val="24"/>
@@ -5031,6 +5455,7 @@
                 <w:p>
                   <w:pPr>
                     <w:pStyle w:val="TableParagraph"/>
+                    <w:jc w:val="both"/>
                     <w:rPr>
                       <w:spacing w:val="-2"/>
                       <w:sz w:val="24"/>
@@ -5054,6 +5479,7 @@
                 <w:p>
                   <w:pPr>
                     <w:pStyle w:val="TableParagraph"/>
+                    <w:jc w:val="both"/>
                     <w:rPr>
                       <w:spacing w:val="-2"/>
                       <w:sz w:val="24"/>
@@ -5070,6 +5496,7 @@
                 <w:p>
                   <w:pPr>
                     <w:pStyle w:val="TableParagraph"/>
+                    <w:jc w:val="both"/>
                     <w:rPr>
                       <w:spacing w:val="-2"/>
                       <w:sz w:val="24"/>
@@ -5089,6 +5516,7 @@
           <w:p>
             <w:pPr>
               <w:pStyle w:val="TableParagraph"/>
+              <w:jc w:val="both"/>
               <w:rPr>
                 <w:spacing w:val="-2"/>
                 <w:sz w:val="24"/>
@@ -5108,6 +5536,7 @@
           <w:p>
             <w:pPr>
               <w:pStyle w:val="TableParagraph"/>
+              <w:jc w:val="both"/>
               <w:rPr>
                 <w:spacing w:val="-2"/>
                 <w:sz w:val="24"/>
@@ -5119,7 +5548,6 @@
                 <w:i/>
                 <w:sz w:val="24"/>
               </w:rPr>
-              <w:lastRenderedPageBreak/>
               <w:t>DURACIÓN</w:t>
             </w:r>
             <w:r>
@@ -5254,6 +5682,7 @@
           <w:p>
             <w:pPr>
               <w:pStyle w:val="TableParagraph"/>
+              <w:jc w:val="both"/>
               <w:rPr>
                 <w:sz w:val="24"/>
               </w:rPr>
@@ -5283,7 +5712,7 @@
                   <w:pPr>
                     <w:pStyle w:val="TableParagraph"/>
                     <w:ind w:left="0"/>
-                    <w:jc w:val="center"/>
+                    <w:jc w:val="both"/>
                     <w:rPr>
                       <w:sz w:val="24"/>
                     </w:rPr>
@@ -5293,7 +5722,7 @@
                   <w:pPr>
                     <w:pStyle w:val="TableParagraph"/>
                     <w:ind w:left="0"/>
-                    <w:jc w:val="center"/>
+                    <w:jc w:val="both"/>
                     <w:rPr>
                       <w:sz w:val="24"/>
                     </w:rPr>
@@ -5314,7 +5743,7 @@
                   <w:pPr>
                     <w:pStyle w:val="TableParagraph"/>
                     <w:ind w:left="0"/>
-                    <w:jc w:val="center"/>
+                    <w:jc w:val="both"/>
                     <w:rPr>
                       <w:sz w:val="24"/>
                     </w:rPr>
@@ -5324,7 +5753,7 @@
                   <w:pPr>
                     <w:pStyle w:val="TableParagraph"/>
                     <w:ind w:left="0"/>
-                    <w:jc w:val="center"/>
+                    <w:jc w:val="both"/>
                     <w:rPr>
                       <w:sz w:val="24"/>
                     </w:rPr>
@@ -5340,7 +5769,7 @@
                   <w:pPr>
                     <w:pStyle w:val="TableParagraph"/>
                     <w:ind w:left="0"/>
-                    <w:jc w:val="center"/>
+                    <w:jc w:val="both"/>
                     <w:rPr>
                       <w:sz w:val="24"/>
                     </w:rPr>
@@ -5383,7 +5812,7 @@
                   <w:pPr>
                     <w:pStyle w:val="TableParagraph"/>
                     <w:ind w:left="0"/>
-                    <w:jc w:val="center"/>
+                    <w:jc w:val="both"/>
                     <w:rPr>
                       <w:sz w:val="24"/>
                     </w:rPr>
@@ -5430,7 +5859,7 @@
                   <w:pPr>
                     <w:pStyle w:val="TableParagraph"/>
                     <w:ind w:left="0"/>
-                    <w:jc w:val="center"/>
+                    <w:jc w:val="both"/>
                     <w:rPr>
                       <w:sz w:val="24"/>
                     </w:rPr>
@@ -5456,6 +5885,7 @@
                   <w:pPr>
                     <w:pStyle w:val="TableParagraph"/>
                     <w:ind w:left="0"/>
+                    <w:jc w:val="both"/>
                     <w:rPr>
                       <w:sz w:val="24"/>
                     </w:rPr>
@@ -5476,7 +5906,7 @@
                   <w:pPr>
                     <w:pStyle w:val="TableParagraph"/>
                     <w:ind w:left="0"/>
-                    <w:jc w:val="center"/>
+                    <w:jc w:val="both"/>
                     <w:rPr>
                       <w:sz w:val="24"/>
                     </w:rPr>
@@ -5523,7 +5953,7 @@
                   <w:pPr>
                     <w:pStyle w:val="TableParagraph"/>
                     <w:ind w:left="0"/>
-                    <w:jc w:val="center"/>
+                    <w:jc w:val="both"/>
                     <w:rPr>
                       <w:sz w:val="24"/>
                     </w:rPr>
@@ -5558,13 +5988,7 @@
                     <w:rPr>
                       <w:sz w:val="24"/>
                     </w:rPr>
-                    <w:t xml:space="preserve">Evaluación y </w:t>
-                  </w:r>
-                  <w:r>
-                    <w:rPr>
-                      <w:sz w:val="24"/>
-                    </w:rPr>
-                    <w:t>mejora continua</w:t>
+                    <w:t>Evaluación y mejora continua</w:t>
                   </w:r>
                 </w:p>
               </w:tc>
@@ -5576,7 +6000,7 @@
                   <w:pPr>
                     <w:pStyle w:val="TableParagraph"/>
                     <w:ind w:left="0"/>
-                    <w:jc w:val="center"/>
+                    <w:jc w:val="both"/>
                     <w:rPr>
                       <w:sz w:val="24"/>
                     </w:rPr>
@@ -5594,14 +6018,16 @@
           <w:p>
             <w:pPr>
               <w:pStyle w:val="TableParagraph"/>
-              <w:rPr>
-                <w:sz w:val="24"/>
-              </w:rPr>
-            </w:pPr>
-          </w:p>
-          <w:p>
-            <w:pPr>
-              <w:pStyle w:val="TableParagraph"/>
+              <w:jc w:val="both"/>
+              <w:rPr>
+                <w:sz w:val="24"/>
+              </w:rPr>
+            </w:pPr>
+          </w:p>
+          <w:p>
+            <w:pPr>
+              <w:pStyle w:val="TableParagraph"/>
+              <w:jc w:val="both"/>
               <w:rPr>
                 <w:sz w:val="24"/>
               </w:rPr>
@@ -5620,6 +6046,7 @@
           <w:p>
             <w:pPr>
               <w:pStyle w:val="TableParagraph"/>
+              <w:jc w:val="both"/>
               <w:rPr>
                 <w:spacing w:val="-2"/>
                 <w:sz w:val="24"/>
@@ -5631,6 +6058,7 @@
                 <w:i/>
                 <w:sz w:val="24"/>
               </w:rPr>
+              <w:lastRenderedPageBreak/>
               <w:t>PRESUPUESTO</w:t>
             </w:r>
             <w:r>
@@ -5704,6 +6132,7 @@
                   <w:pPr>
                     <w:pStyle w:val="TableParagraph"/>
                     <w:ind w:left="0"/>
+                    <w:jc w:val="both"/>
                     <w:rPr>
                       <w:sz w:val="24"/>
                     </w:rPr>
@@ -5724,7 +6153,7 @@
                   <w:pPr>
                     <w:pStyle w:val="TableParagraph"/>
                     <w:ind w:left="0"/>
-                    <w:jc w:val="center"/>
+                    <w:jc w:val="both"/>
                     <w:rPr>
                       <w:sz w:val="24"/>
                     </w:rPr>
@@ -5745,6 +6174,7 @@
                   <w:pPr>
                     <w:pStyle w:val="TableParagraph"/>
                     <w:ind w:left="0"/>
+                    <w:jc w:val="both"/>
                     <w:rPr>
                       <w:sz w:val="24"/>
                     </w:rPr>
@@ -5767,6 +6197,7 @@
                   <w:pPr>
                     <w:pStyle w:val="TableParagraph"/>
                     <w:ind w:left="0"/>
+                    <w:jc w:val="both"/>
                     <w:rPr>
                       <w:sz w:val="24"/>
                     </w:rPr>
@@ -5795,7 +6226,7 @@
                   <w:pPr>
                     <w:pStyle w:val="TableParagraph"/>
                     <w:ind w:left="0"/>
-                    <w:jc w:val="center"/>
+                    <w:jc w:val="both"/>
                     <w:rPr>
                       <w:sz w:val="24"/>
                     </w:rPr>
@@ -5816,6 +6247,7 @@
                   <w:pPr>
                     <w:pStyle w:val="TableParagraph"/>
                     <w:ind w:left="0"/>
+                    <w:jc w:val="both"/>
                     <w:rPr>
                       <w:sz w:val="24"/>
                     </w:rPr>
@@ -5838,6 +6270,7 @@
                   <w:pPr>
                     <w:pStyle w:val="TableParagraph"/>
                     <w:ind w:left="0"/>
+                    <w:jc w:val="both"/>
                     <w:rPr>
                       <w:sz w:val="24"/>
                     </w:rPr>
@@ -5872,7 +6305,7 @@
                   <w:pPr>
                     <w:pStyle w:val="TableParagraph"/>
                     <w:ind w:left="0"/>
-                    <w:jc w:val="center"/>
+                    <w:jc w:val="both"/>
                     <w:rPr>
                       <w:sz w:val="24"/>
                     </w:rPr>
@@ -5893,6 +6326,7 @@
                   <w:pPr>
                     <w:pStyle w:val="TableParagraph"/>
                     <w:ind w:left="0"/>
+                    <w:jc w:val="both"/>
                     <w:rPr>
                       <w:sz w:val="24"/>
                     </w:rPr>
@@ -5915,6 +6349,7 @@
                   <w:pPr>
                     <w:pStyle w:val="TableParagraph"/>
                     <w:ind w:left="0"/>
+                    <w:jc w:val="both"/>
                     <w:rPr>
                       <w:sz w:val="24"/>
                     </w:rPr>
@@ -5935,7 +6370,7 @@
                   <w:pPr>
                     <w:pStyle w:val="TableParagraph"/>
                     <w:ind w:left="0"/>
-                    <w:jc w:val="center"/>
+                    <w:jc w:val="both"/>
                     <w:rPr>
                       <w:sz w:val="24"/>
                     </w:rPr>
@@ -5956,6 +6391,7 @@
                   <w:pPr>
                     <w:pStyle w:val="TableParagraph"/>
                     <w:ind w:left="0"/>
+                    <w:jc w:val="both"/>
                     <w:rPr>
                       <w:sz w:val="24"/>
                     </w:rPr>
@@ -5978,6 +6414,7 @@
                   <w:pPr>
                     <w:pStyle w:val="TableParagraph"/>
                     <w:ind w:left="0"/>
+                    <w:jc w:val="both"/>
                     <w:rPr>
                       <w:sz w:val="24"/>
                     </w:rPr>
@@ -6006,7 +6443,7 @@
                   <w:pPr>
                     <w:pStyle w:val="TableParagraph"/>
                     <w:ind w:left="0"/>
-                    <w:jc w:val="center"/>
+                    <w:jc w:val="both"/>
                     <w:rPr>
                       <w:sz w:val="24"/>
                     </w:rPr>
@@ -6027,6 +6464,7 @@
                   <w:pPr>
                     <w:pStyle w:val="TableParagraph"/>
                     <w:ind w:left="0"/>
+                    <w:jc w:val="both"/>
                     <w:rPr>
                       <w:sz w:val="24"/>
                     </w:rPr>
@@ -6042,6 +6480,7 @@
                   <w:pPr>
                     <w:pStyle w:val="TableParagraph"/>
                     <w:ind w:left="0"/>
+                    <w:jc w:val="both"/>
                     <w:rPr>
                       <w:sz w:val="24"/>
                     </w:rPr>
@@ -6058,6 +6497,7 @@
                   <w:pPr>
                     <w:pStyle w:val="TableParagraph"/>
                     <w:ind w:left="0"/>
+                    <w:jc w:val="both"/>
                     <w:rPr>
                       <w:sz w:val="24"/>
                     </w:rPr>
@@ -6080,7 +6520,7 @@
                   <w:pPr>
                     <w:pStyle w:val="TableParagraph"/>
                     <w:ind w:left="0"/>
-                    <w:jc w:val="center"/>
+                    <w:jc w:val="both"/>
                     <w:rPr>
                       <w:sz w:val="24"/>
                     </w:rPr>
@@ -6095,6 +6535,7 @@
                   <w:pPr>
                     <w:pStyle w:val="TableParagraph"/>
                     <w:ind w:left="0"/>
+                    <w:jc w:val="both"/>
                     <w:rPr>
                       <w:sz w:val="24"/>
                     </w:rPr>
@@ -6117,6 +6558,7 @@
                   <w:pPr>
                     <w:pStyle w:val="TableParagraph"/>
                     <w:ind w:left="0"/>
+                    <w:jc w:val="both"/>
                     <w:rPr>
                       <w:sz w:val="24"/>
                     </w:rPr>
@@ -6139,7 +6581,7 @@
                   <w:pPr>
                     <w:pStyle w:val="TableParagraph"/>
                     <w:ind w:left="0"/>
-                    <w:jc w:val="center"/>
+                    <w:jc w:val="both"/>
                     <w:rPr>
                       <w:sz w:val="24"/>
                     </w:rPr>
@@ -6154,6 +6596,7 @@
                   <w:pPr>
                     <w:pStyle w:val="TableParagraph"/>
                     <w:ind w:left="0"/>
+                    <w:jc w:val="both"/>
                     <w:rPr>
                       <w:sz w:val="24"/>
                     </w:rPr>
@@ -6176,6 +6619,7 @@
                   <w:pPr>
                     <w:pStyle w:val="TableParagraph"/>
                     <w:ind w:left="0"/>
+                    <w:jc w:val="both"/>
                     <w:rPr>
                       <w:sz w:val="24"/>
                     </w:rPr>
@@ -6190,7 +6634,7 @@
                   <w:pPr>
                     <w:pStyle w:val="TableParagraph"/>
                     <w:ind w:left="0"/>
-                    <w:jc w:val="center"/>
+                    <w:jc w:val="both"/>
                     <w:rPr>
                       <w:sz w:val="24"/>
                     </w:rPr>
@@ -6211,6 +6655,7 @@
                   <w:pPr>
                     <w:pStyle w:val="TableParagraph"/>
                     <w:ind w:left="0"/>
+                    <w:jc w:val="both"/>
                     <w:rPr>
                       <w:sz w:val="24"/>
                     </w:rPr>
@@ -6233,6 +6678,7 @@
                   <w:pPr>
                     <w:pStyle w:val="TableParagraph"/>
                     <w:ind w:left="0"/>
+                    <w:jc w:val="both"/>
                     <w:rPr>
                       <w:sz w:val="24"/>
                     </w:rPr>
@@ -6247,7 +6693,7 @@
                   <w:pPr>
                     <w:pStyle w:val="TableParagraph"/>
                     <w:ind w:left="0"/>
-                    <w:jc w:val="center"/>
+                    <w:jc w:val="both"/>
                     <w:rPr>
                       <w:sz w:val="24"/>
                     </w:rPr>
@@ -6268,6 +6714,7 @@
                   <w:pPr>
                     <w:pStyle w:val="TableParagraph"/>
                     <w:ind w:left="0"/>
+                    <w:jc w:val="both"/>
                     <w:rPr>
                       <w:sz w:val="24"/>
                     </w:rPr>
@@ -6285,6 +6732,7 @@
           <w:p>
             <w:pPr>
               <w:pStyle w:val="TableParagraph"/>
+              <w:jc w:val="both"/>
               <w:rPr>
                 <w:sz w:val="24"/>
               </w:rPr>
@@ -6303,6 +6751,7 @@
           <w:p>
             <w:pPr>
               <w:pStyle w:val="TableParagraph"/>
+              <w:jc w:val="both"/>
               <w:rPr>
                 <w:spacing w:val="-2"/>
                 <w:sz w:val="24"/>
@@ -6370,10 +6819,7 @@
               <w:jc w:val="both"/>
             </w:pPr>
             <w:r>
-              <w:t xml:space="preserve">El SPONSOR debe ser un </w:t>
-            </w:r>
-            <w:r>
-              <w:t xml:space="preserve">individuo de alto nivel dentro de la organización hotelera, como el </w:t>
+              <w:t xml:space="preserve">El SPONSOR debe ser un individuo de alto nivel dentro de la organización hotelera, como el </w:t>
             </w:r>
             <w:proofErr w:type="gramStart"/>
             <w:r>
@@ -6402,27 +6848,27 @@
               <w:jc w:val="both"/>
             </w:pPr>
             <w:r>
-              <w:t>El SPONSOR es responsable de aprobar el proyecto, autorizar la asignac</w:t>
-            </w:r>
-            <w:r>
-              <w:t>ión de recursos y garantizar su alineación con los objetivos estratégicos de la organización.</w:t>
-            </w:r>
-          </w:p>
-          <w:p>
-            <w:pPr>
-              <w:jc w:val="both"/>
-            </w:pPr>
+              <w:t>El SPONSOR es responsable de aprobar el proyecto, autorizar la asignación de recursos y garantizar su alineación con los objetivos estratégicos de la organización.</w:t>
+            </w:r>
+          </w:p>
+          <w:p>
+            <w:pPr>
+              <w:jc w:val="both"/>
+            </w:pPr>
+            <w:r>
+              <w:t>2. Toma de decisiones:</w:t>
+            </w:r>
+          </w:p>
+          <w:p>
+            <w:pPr>
+              <w:jc w:val="both"/>
+            </w:pPr>
+            <w:r>
+              <w:t xml:space="preserve">El SPONSOR tiene la autoridad final para tomar decisiones sobre el proyecto, incluso en situaciones </w:t>
+            </w:r>
             <w:r>
               <w:lastRenderedPageBreak/>
-              <w:t>2. Toma de decisiones:</w:t>
-            </w:r>
-          </w:p>
-          <w:p>
-            <w:pPr>
-              <w:jc w:val="both"/>
-            </w:pPr>
-            <w:r>
-              <w:t>El SPONSOR tiene la autoridad final para tomar decisiones sobre el proyecto, incluso en situaciones complejas o conflictivas.</w:t>
+              <w:t>complejas o conflictivas.</w:t>
             </w:r>
           </w:p>
           <w:p>
@@ -6436,6 +6882,7 @@
           <w:p>
             <w:pPr>
               <w:pStyle w:val="TableParagraph"/>
+              <w:jc w:val="both"/>
               <w:rPr>
                 <w:sz w:val="24"/>
               </w:rPr>
@@ -6457,6 +6904,7 @@
           <w:p>
             <w:pPr>
               <w:pStyle w:val="TableParagraph"/>
+              <w:jc w:val="both"/>
               <w:rPr>
                 <w:spacing w:val="-2"/>
                 <w:sz w:val="24"/>
@@ -6611,10 +7059,7 @@
               <w:jc w:val="both"/>
             </w:pPr>
             <w:r>
-              <w:t>El SPONSOR debe ser un ind</w:t>
-            </w:r>
-            <w:r>
-              <w:t xml:space="preserve">ividuo de alto nivel dentro de la organización hotelera, como el </w:t>
+              <w:t xml:space="preserve">El SPONSOR debe ser un individuo de alto nivel dentro de la organización hotelera, como el </w:t>
             </w:r>
             <w:proofErr w:type="gramStart"/>
             <w:r>
@@ -6643,10 +7088,7 @@
               <w:jc w:val="both"/>
             </w:pPr>
             <w:r>
-              <w:t>El SPONSOR es responsable de aprobar el proyecto, autorizar la asignación</w:t>
-            </w:r>
-            <w:r>
-              <w:t xml:space="preserve"> de recursos y garantizar su alineación con los objetivos estratégicos de la organización.</w:t>
+              <w:t>El SPONSOR es responsable de aprobar el proyecto, autorizar la asignación de recursos y garantizar su alineación con los objetivos estratégicos de la organización.</w:t>
             </w:r>
           </w:p>
           <w:p>
@@ -6670,15 +7112,13 @@
               <w:jc w:val="both"/>
             </w:pPr>
             <w:r>
-              <w:t xml:space="preserve">3. </w:t>
-            </w:r>
-            <w:r>
-              <w:t>Liderazgo:</w:t>
-            </w:r>
-          </w:p>
-          <w:p>
-            <w:pPr>
-              <w:pStyle w:val="TableParagraph"/>
+              <w:t>3. Liderazgo:</w:t>
+            </w:r>
+          </w:p>
+          <w:p>
+            <w:pPr>
+              <w:pStyle w:val="TableParagraph"/>
+              <w:jc w:val="both"/>
               <w:rPr>
                 <w:sz w:val="24"/>
               </w:rPr>
@@ -6693,6 +7133,7 @@
     <w:p>
       <w:pPr>
         <w:spacing w:before="221"/>
+        <w:jc w:val="both"/>
         <w:rPr>
           <w:b/>
           <w:sz w:val="26"/>
@@ -6702,7 +7143,7 @@
     <w:p>
       <w:pPr>
         <w:ind w:left="2" w:right="3"/>
-        <w:jc w:val="center"/>
+        <w:jc w:val="both"/>
         <w:rPr>
           <w:b/>
           <w:sz w:val="18"/>
@@ -6757,7 +7198,7 @@
     <w:p>
       <w:pPr>
         <w:ind w:left="2" w:right="2"/>
-        <w:jc w:val="center"/>
+        <w:jc w:val="both"/>
         <w:rPr>
           <w:sz w:val="18"/>
           <w:lang w:val="en-US"/>
@@ -6780,7 +7221,7 @@
       <w:pPr>
         <w:pStyle w:val="Textoindependiente"/>
         <w:ind w:left="2" w:right="3"/>
-        <w:jc w:val="center"/>
+        <w:jc w:val="both"/>
       </w:pPr>
       <w:proofErr w:type="spellStart"/>
       <w:r>
@@ -6924,7 +7365,7 @@
 </file>
 
 <file path=word/numbering.xml><?xml version="1.0" encoding="utf-8"?>
-<w:numbering xmlns:wpc="http://schemas.microsoft.com/office/word/2010/wordprocessingCanvas" xmlns:cx="http://schemas.microsoft.com/office/drawing/2014/chartex" xmlns:cx1="http://schemas.microsoft.com/office/drawing/2015/9/8/chartex" xmlns:cx2="http://schemas.microsoft.com/office/drawing/2015/10/21/chartex" xmlns:cx3="http://schemas.microsoft.com/office/drawing/2016/5/9/chartex" xmlns:cx4="http://schemas.microsoft.com/office/drawing/2016/5/10/chartex" xmlns:cx5="http://schemas.microsoft.com/office/drawing/2016/5/11/chartex" xmlns:cx6="http://schemas.microsoft.com/office/drawing/2016/5/12/chartex" xmlns:cx7="http://schemas.microsoft.com/office/drawing/2016/5/13/chartex" xmlns:cx8="http://schemas.microsoft.com/office/drawing/2016/5/14/chartex" xmlns:mc="http://schemas.openxmlformats.org/markup-compatibility/2006" xmlns:aink="http://schemas.microsoft.com/office/drawing/2016/ink" xmlns:am3d="http://schemas.microsoft.com/office/drawing/2017/model3d" xmlns:o="urn:schemas-microsoft-com:office:office" xmlns:r="http://schemas.openxmlformats.org/officeDocument/2006/relationships" xmlns:m="http://schemas.openxmlformats.org/officeDocument/2006/math" xmlns:v="urn:schemas-microsoft-com:vml" xmlns:wp14="http://schemas.microsoft.com/office/word/2010/wordprocessingDrawing" xmlns:wp="http://schemas.openxmlformats.org/drawingml/2006/wordprocessingDrawing" xmlns:w10="urn:schemas-microsoft-com:office:word" xmlns:w="http://schemas.openxmlformats.org/wordprocessingml/2006/main" xmlns:w14="http://schemas.microsoft.com/office/word/2010/wordml" xmlns:w15="http://schemas.microsoft.com/office/word/2012/wordml" xmlns:w16cex="http://schemas.microsoft.com/office/word/2018/wordml/cex" xmlns:w16cid="http://schemas.microsoft.com/office/word/2016/wordml/cid" xmlns:w16="http://schemas.microsoft.com/office/word/2018/wordml" xmlns:w16sdtdh="http://schemas.microsoft.com/office/word/2020/wordml/sdtdatahash" xmlns:w16se="http://schemas.microsoft.com/office/word/2015/wordml/symex" xmlns:wpg="http://schemas.microsoft.com/office/word/2010/wordprocessingGroup" xmlns:wpi="http://schemas.microsoft.com/office/word/2010/wordprocessingInk" xmlns:wne="http://schemas.microsoft.com/office/word/2006/wordml" xmlns:wps="http://schemas.microsoft.com/office/word/2010/wordprocessingShape" mc:Ignorable="w14 w15 w16se w16cid w16 w16cex w16sdtdh wp14">
+<w:numbering xmlns:wpc="http://schemas.microsoft.com/office/word/2010/wordprocessingCanvas" xmlns:cx="http://schemas.microsoft.com/office/drawing/2014/chartex" xmlns:cx1="http://schemas.microsoft.com/office/drawing/2015/9/8/chartex" xmlns:cx2="http://schemas.microsoft.com/office/drawing/2015/10/21/chartex" xmlns:cx3="http://schemas.microsoft.com/office/drawing/2016/5/9/chartex" xmlns:cx4="http://schemas.microsoft.com/office/drawing/2016/5/10/chartex" xmlns:cx5="http://schemas.microsoft.com/office/drawing/2016/5/11/chartex" xmlns:cx6="http://schemas.microsoft.com/office/drawing/2016/5/12/chartex" xmlns:cx7="http://schemas.microsoft.com/office/drawing/2016/5/13/chartex" xmlns:cx8="http://schemas.microsoft.com/office/drawing/2016/5/14/chartex" xmlns:mc="http://schemas.openxmlformats.org/markup-compatibility/2006" xmlns:aink="http://schemas.microsoft.com/office/drawing/2016/ink" xmlns:am3d="http://schemas.microsoft.com/office/drawing/2017/model3d" xmlns:o="urn:schemas-microsoft-com:office:office" xmlns:oel="http://schemas.microsoft.com/office/2019/extlst" xmlns:r="http://schemas.openxmlformats.org/officeDocument/2006/relationships" xmlns:m="http://schemas.openxmlformats.org/officeDocument/2006/math" xmlns:v="urn:schemas-microsoft-com:vml" xmlns:wp14="http://schemas.microsoft.com/office/word/2010/wordprocessingDrawing" xmlns:wp="http://schemas.openxmlformats.org/drawingml/2006/wordprocessingDrawing" xmlns:w10="urn:schemas-microsoft-com:office:word" xmlns:w="http://schemas.openxmlformats.org/wordprocessingml/2006/main" xmlns:w14="http://schemas.microsoft.com/office/word/2010/wordml" xmlns:w15="http://schemas.microsoft.com/office/word/2012/wordml" xmlns:w16cex="http://schemas.microsoft.com/office/word/2018/wordml/cex" xmlns:w16cid="http://schemas.microsoft.com/office/word/2016/wordml/cid" xmlns:w16="http://schemas.microsoft.com/office/word/2018/wordml" xmlns:w16du="http://schemas.microsoft.com/office/word/2023/wordml/word16du" xmlns:w16sdtdh="http://schemas.microsoft.com/office/word/2020/wordml/sdtdatahash" xmlns:w16se="http://schemas.microsoft.com/office/word/2015/wordml/symex" xmlns:wpg="http://schemas.microsoft.com/office/word/2010/wordprocessingGroup" xmlns:wpi="http://schemas.microsoft.com/office/word/2010/wordprocessingInk" xmlns:wne="http://schemas.microsoft.com/office/word/2006/wordml" xmlns:wps="http://schemas.microsoft.com/office/word/2010/wordprocessingShape" mc:Ignorable="w14 w15 w16se w16cid w16 w16cex w16sdtdh w16du wp14">
   <w:abstractNum w:abstractNumId="0" w15:restartNumberingAfterBreak="0">
     <w:nsid w:val="AAFF7B58"/>
     <w:multiLevelType w:val="singleLevel"/>
@@ -7138,29 +7579,29 @@
       </w:rPr>
     </w:lvl>
   </w:abstractNum>
-  <w:num w:numId="1">
+  <w:num w:numId="1" w16cid:durableId="1426069749">
     <w:abstractNumId w:val="4"/>
   </w:num>
-  <w:num w:numId="2">
+  <w:num w:numId="2" w16cid:durableId="996149965">
     <w:abstractNumId w:val="5"/>
   </w:num>
-  <w:num w:numId="3">
+  <w:num w:numId="3" w16cid:durableId="202179181">
     <w:abstractNumId w:val="2"/>
   </w:num>
-  <w:num w:numId="4">
+  <w:num w:numId="4" w16cid:durableId="1826897875">
     <w:abstractNumId w:val="1"/>
   </w:num>
-  <w:num w:numId="5">
+  <w:num w:numId="5" w16cid:durableId="2133016928">
     <w:abstractNumId w:val="0"/>
   </w:num>
-  <w:num w:numId="6">
+  <w:num w:numId="6" w16cid:durableId="1096248646">
     <w:abstractNumId w:val="3"/>
   </w:num>
 </w:numbering>
 </file>
 
 <file path=word/styles.xml><?xml version="1.0" encoding="utf-8"?>
-<w:styles xmlns:mc="http://schemas.openxmlformats.org/markup-compatibility/2006" xmlns:r="http://schemas.openxmlformats.org/officeDocument/2006/relationships" xmlns:w="http://schemas.openxmlformats.org/wordprocessingml/2006/main" xmlns:w14="http://schemas.microsoft.com/office/word/2010/wordml" xmlns:w15="http://schemas.microsoft.com/office/word/2012/wordml" xmlns:w16cex="http://schemas.microsoft.com/office/word/2018/wordml/cex" xmlns:w16cid="http://schemas.microsoft.com/office/word/2016/wordml/cid" xmlns:w16="http://schemas.microsoft.com/office/word/2018/wordml" xmlns:w16sdtdh="http://schemas.microsoft.com/office/word/2020/wordml/sdtdatahash" xmlns:w16se="http://schemas.microsoft.com/office/word/2015/wordml/symex" mc:Ignorable="w14 w15 w16se w16cid w16 w16cex w16sdtdh">
+<w:styles xmlns:mc="http://schemas.openxmlformats.org/markup-compatibility/2006" xmlns:r="http://schemas.openxmlformats.org/officeDocument/2006/relationships" xmlns:w="http://schemas.openxmlformats.org/wordprocessingml/2006/main" xmlns:w14="http://schemas.microsoft.com/office/word/2010/wordml" xmlns:w15="http://schemas.microsoft.com/office/word/2012/wordml" xmlns:w16cex="http://schemas.microsoft.com/office/word/2018/wordml/cex" xmlns:w16cid="http://schemas.microsoft.com/office/word/2016/wordml/cid" xmlns:w16="http://schemas.microsoft.com/office/word/2018/wordml" xmlns:w16du="http://schemas.microsoft.com/office/word/2023/wordml/word16du" xmlns:w16sdtdh="http://schemas.microsoft.com/office/word/2020/wordml/sdtdatahash" xmlns:w16se="http://schemas.microsoft.com/office/word/2015/wordml/symex" mc:Ignorable="w14 w15 w16se w16cid w16 w16cex w16sdtdh w16du">
   <w:docDefaults>
     <w:rPrDefault>
       <w:rPr>

</xml_diff>